<commit_message>
Added Dashboard Activity in Android App
Addition of following Activities
- Dashboard with Card and recyclerview
- Nanohttpd Web server
- Added different icons for Bottom Navigation bar
</commit_message>
<xml_diff>
--- a/Documents/Smart Controller_Flow.docx
+++ b/Documents/Smart Controller_Flow.docx
@@ -3,3026 +3,193 @@
 <w:document xmlns:wpc="http://schemas.microsoft.com/office/word/2010/wordprocessingCanvas" xmlns:mc="http://schemas.openxmlformats.org/markup-compatibility/2006" xmlns:o="urn:schemas-microsoft-com:office:office" xmlns:r="http://schemas.openxmlformats.org/officeDocument/2006/relationships" xmlns:m="http://schemas.openxmlformats.org/officeDocument/2006/math" xmlns:v="urn:schemas-microsoft-com:vml" xmlns:wp14="http://schemas.microsoft.com/office/word/2010/wordprocessingDrawing" xmlns:wp="http://schemas.openxmlformats.org/drawingml/2006/wordprocessingDrawing" xmlns:w10="urn:schemas-microsoft-com:office:word" xmlns:w="http://schemas.openxmlformats.org/wordprocessingml/2006/main" xmlns:w14="http://schemas.microsoft.com/office/word/2010/wordml" xmlns:wpg="http://schemas.microsoft.com/office/word/2010/wordprocessingGroup" xmlns:wpi="http://schemas.microsoft.com/office/word/2010/wordprocessingInk" xmlns:wne="http://schemas.microsoft.com/office/word/2006/wordml" xmlns:wps="http://schemas.microsoft.com/office/word/2010/wordprocessingShape" mc:Ignorable="w14 wp14">
   <w:body>
     <w:p>
-      <w:pPr>
-        <w:rPr>
-          <w:rFonts w:ascii="Verdana" w:hAnsi="Verdana"/>
-          <w:sz w:val="20"/>
-          <w:szCs w:val="20"/>
-        </w:rPr>
-      </w:pPr>
       <w:bookmarkStart w:id="0" w:name="_GoBack"/>
       <w:bookmarkEnd w:id="0"/>
       <w:r>
-        <w:rPr>
-          <w:rFonts w:ascii="Verdana" w:hAnsi="Verdana"/>
-          <w:sz w:val="20"/>
-          <w:szCs w:val="20"/>
-        </w:rPr>
-        <w:t>Hardware Settings</w:t>
+        <w:t>Device Flow</w:t>
       </w:r>
     </w:p>
     <w:p>
+      <w:r>
+        <w:t>Start device by pressing the power on switch for 3 seconds</w:t>
+      </w:r>
+    </w:p>
+    <w:p/>
+    <w:p>
+      <w:r>
+        <w:t>Boot animation of the company logo plays for up to 5 seconds</w:t>
+      </w:r>
+    </w:p>
+    <w:p/>
+    <w:p>
+      <w:r>
+        <w:t>Home Screen is full black without any icons</w:t>
+      </w:r>
+    </w:p>
+    <w:p/>
+    <w:p>
+      <w:r>
+        <w:t xml:space="preserve">Application starts at boot </w:t>
+      </w:r>
+    </w:p>
+    <w:p/>
+    <w:p/>
+    <w:p>
+      <w:r>
+        <w:t>App Flow</w:t>
+      </w:r>
+    </w:p>
+    <w:p/>
+    <w:p>
+      <w:r>
+        <w:t>Optional add a splash screen window at start up</w:t>
+      </w:r>
+    </w:p>
+    <w:p/>
+    <w:p>
+      <w:r>
+        <w:t xml:space="preserve">Application starts with Dashboard activity as the first activity. Back press is disabled in this activity. </w:t>
+      </w:r>
+    </w:p>
+    <w:p/>
+    <w:p>
+      <w:r>
+        <w:t xml:space="preserve">Dashboard Activity </w:t>
+      </w:r>
+      <w:proofErr w:type="spellStart"/>
+      <w:r>
+        <w:t>Mockup</w:t>
+      </w:r>
+      <w:proofErr w:type="spellEnd"/>
+    </w:p>
+    <w:p/>
+    <w:p>
       <w:pPr>
         <w:rPr>
-          <w:rFonts w:ascii="Verdana" w:hAnsi="Verdana"/>
-          <w:sz w:val="20"/>
-          <w:szCs w:val="20"/>
+          <w:noProof/>
+          <w:lang w:eastAsia="en-IN" w:bidi="ar-SA"/>
+        </w:rPr>
+      </w:pPr>
+    </w:p>
+    <w:p>
+      <w:pPr>
+        <w:rPr>
+          <w:noProof/>
+          <w:lang w:eastAsia="en-IN" w:bidi="ar-SA"/>
         </w:rPr>
       </w:pPr>
       <w:r>
         <w:rPr>
-          <w:rFonts w:ascii="Verdana" w:hAnsi="Verdana"/>
-          <w:sz w:val="20"/>
-          <w:szCs w:val="20"/>
+          <w:noProof/>
+          <w:lang w:eastAsia="en-IN" w:bidi="ar-SA"/>
         </w:rPr>
-        <w:tab/>
-        <w:t>Device</w:t>
+        <w:drawing>
+          <wp:inline distT="0" distB="0" distL="0" distR="0" wp14:anchorId="4A3CE802" wp14:editId="1D9D6161">
+            <wp:extent cx="4945224" cy="2752530"/>
+            <wp:effectExtent l="0" t="0" r="8255" b="0"/>
+            <wp:docPr id="1" name="Picture 1"/>
+            <wp:cNvGraphicFramePr>
+              <a:graphicFrameLocks xmlns:a="http://schemas.openxmlformats.org/drawingml/2006/main" noChangeAspect="1"/>
+            </wp:cNvGraphicFramePr>
+            <a:graphic xmlns:a="http://schemas.openxmlformats.org/drawingml/2006/main">
+              <a:graphicData uri="http://schemas.openxmlformats.org/drawingml/2006/picture">
+                <pic:pic xmlns:pic="http://schemas.openxmlformats.org/drawingml/2006/picture">
+                  <pic:nvPicPr>
+                    <pic:cNvPr id="0" name="ca3d0759-3117-4c67-87c9-b85ccf93e2e0.jfif"/>
+                    <pic:cNvPicPr/>
+                  </pic:nvPicPr>
+                  <pic:blipFill rotWithShape="1">
+                    <a:blip r:embed="rId6">
+                      <a:extLst>
+                        <a:ext uri="{28A0092B-C50C-407E-A947-70E740481C1C}">
+                          <a14:useLocalDpi xmlns:a14="http://schemas.microsoft.com/office/drawing/2010/main" val="0"/>
+                        </a:ext>
+                      </a:extLst>
+                    </a:blip>
+                    <a:srcRect l="7983" t="1322" r="5662" b="20635"/>
+                    <a:stretch/>
+                  </pic:blipFill>
+                  <pic:spPr bwMode="auto">
+                    <a:xfrm>
+                      <a:off x="0" y="0"/>
+                      <a:ext cx="4949421" cy="2754866"/>
+                    </a:xfrm>
+                    <a:prstGeom prst="rect">
+                      <a:avLst/>
+                    </a:prstGeom>
+                    <a:ln>
+                      <a:noFill/>
+                    </a:ln>
+                    <a:extLst>
+                      <a:ext uri="{53640926-AAD7-44D8-BBD7-CCE9431645EC}">
+                        <a14:shadowObscured xmlns:a14="http://schemas.microsoft.com/office/drawing/2010/main"/>
+                      </a:ext>
+                    </a:extLst>
+                  </pic:spPr>
+                </pic:pic>
+              </a:graphicData>
+            </a:graphic>
+          </wp:inline>
+        </w:drawing>
       </w:r>
     </w:p>
     <w:p>
       <w:pPr>
         <w:rPr>
-          <w:rFonts w:ascii="Verdana" w:hAnsi="Verdana"/>
-          <w:sz w:val="20"/>
-          <w:szCs w:val="20"/>
+          <w:noProof/>
+          <w:lang w:eastAsia="en-IN" w:bidi="ar-SA"/>
         </w:rPr>
       </w:pPr>
-      <w:r>
-        <w:rPr>
-          <w:rFonts w:ascii="Verdana" w:hAnsi="Verdana"/>
-          <w:sz w:val="20"/>
-          <w:szCs w:val="20"/>
-        </w:rPr>
-        <w:tab/>
-      </w:r>
-      <w:r>
-        <w:rPr>
-          <w:rFonts w:ascii="Verdana" w:hAnsi="Verdana"/>
-          <w:sz w:val="20"/>
-          <w:szCs w:val="20"/>
-        </w:rPr>
-        <w:tab/>
-        <w:t>Tag Number</w:t>
-      </w:r>
     </w:p>
     <w:p>
       <w:pPr>
         <w:rPr>
-          <w:rFonts w:ascii="Verdana" w:hAnsi="Verdana"/>
-          <w:sz w:val="20"/>
-          <w:szCs w:val="20"/>
+          <w:noProof/>
+          <w:lang w:eastAsia="en-IN" w:bidi="ar-SA"/>
         </w:rPr>
       </w:pPr>
-      <w:r>
-        <w:rPr>
-          <w:rFonts w:ascii="Verdana" w:hAnsi="Verdana"/>
-          <w:sz w:val="20"/>
-          <w:szCs w:val="20"/>
-        </w:rPr>
-        <w:tab/>
-      </w:r>
-      <w:r>
-        <w:rPr>
-          <w:rFonts w:ascii="Verdana" w:hAnsi="Verdana"/>
-          <w:sz w:val="20"/>
-          <w:szCs w:val="20"/>
-        </w:rPr>
-        <w:tab/>
-        <w:t>Name</w:t>
-      </w:r>
     </w:p>
     <w:p>
       <w:pPr>
-        <w:ind w:left="709"/>
         <w:rPr>
-          <w:rFonts w:ascii="Verdana" w:hAnsi="Verdana"/>
-          <w:sz w:val="20"/>
-          <w:szCs w:val="20"/>
+          <w:noProof/>
+          <w:lang w:eastAsia="en-IN" w:bidi="ar-SA"/>
         </w:rPr>
       </w:pPr>
-      <w:r>
-        <w:rPr>
-          <w:rFonts w:ascii="Verdana" w:hAnsi="Verdana"/>
-          <w:sz w:val="20"/>
-          <w:szCs w:val="20"/>
-        </w:rPr>
-        <w:t>Channels</w:t>
-      </w:r>
     </w:p>
     <w:p>
       <w:pPr>
-        <w:ind w:left="709"/>
         <w:rPr>
-          <w:rFonts w:ascii="Verdana" w:hAnsi="Verdana"/>
-          <w:sz w:val="20"/>
-          <w:szCs w:val="20"/>
+          <w:noProof/>
+          <w:lang w:eastAsia="en-IN" w:bidi="ar-SA"/>
         </w:rPr>
       </w:pPr>
-      <w:r>
-        <w:rPr>
-          <w:rFonts w:ascii="Verdana" w:hAnsi="Verdana"/>
-          <w:sz w:val="20"/>
-          <w:szCs w:val="20"/>
-        </w:rPr>
-        <w:tab/>
-      </w:r>
-      <w:r>
-        <w:rPr>
-          <w:rFonts w:ascii="Verdana" w:hAnsi="Verdana"/>
-          <w:sz w:val="20"/>
-          <w:szCs w:val="20"/>
-        </w:rPr>
-        <w:tab/>
-      </w:r>
-      <w:r>
-        <w:rPr>
-          <w:rFonts w:ascii="Verdana" w:hAnsi="Verdana"/>
-          <w:sz w:val="20"/>
-          <w:szCs w:val="20"/>
-        </w:rPr>
-        <w:t>Sensor Id: for external or Cloud settings</w:t>
-      </w:r>
     </w:p>
     <w:p>
       <w:pPr>
-        <w:ind w:left="709"/>
         <w:rPr>
-          <w:rFonts w:ascii="Verdana" w:hAnsi="Verdana"/>
-          <w:sz w:val="20"/>
-          <w:szCs w:val="20"/>
+          <w:noProof/>
+          <w:lang w:eastAsia="en-IN" w:bidi="ar-SA"/>
         </w:rPr>
       </w:pPr>
-      <w:r>
-        <w:rPr>
-          <w:rFonts w:ascii="Verdana" w:hAnsi="Verdana"/>
-          <w:sz w:val="20"/>
-          <w:szCs w:val="20"/>
-        </w:rPr>
-        <w:tab/>
-      </w:r>
-      <w:r>
-        <w:rPr>
-          <w:rFonts w:ascii="Verdana" w:hAnsi="Verdana"/>
-          <w:sz w:val="20"/>
-          <w:szCs w:val="20"/>
-        </w:rPr>
-        <w:tab/>
-      </w:r>
-      <w:r>
-        <w:rPr>
-          <w:rFonts w:ascii="Verdana" w:hAnsi="Verdana"/>
-          <w:sz w:val="20"/>
-          <w:szCs w:val="20"/>
-        </w:rPr>
-        <w:t>Number: for internal display</w:t>
-      </w:r>
     </w:p>
     <w:p>
       <w:pPr>
-        <w:ind w:left="709"/>
         <w:rPr>
-          <w:rFonts w:ascii="Verdana" w:hAnsi="Verdana"/>
-          <w:sz w:val="20"/>
-          <w:szCs w:val="20"/>
+          <w:noProof/>
+          <w:lang w:eastAsia="en-IN" w:bidi="ar-SA"/>
         </w:rPr>
       </w:pPr>
-      <w:r>
-        <w:rPr>
-          <w:rFonts w:ascii="Verdana" w:hAnsi="Verdana"/>
-          <w:sz w:val="20"/>
-          <w:szCs w:val="20"/>
-        </w:rPr>
-        <w:tab/>
-      </w:r>
-      <w:r>
-        <w:rPr>
-          <w:rFonts w:ascii="Verdana" w:hAnsi="Verdana"/>
-          <w:sz w:val="20"/>
-          <w:szCs w:val="20"/>
-        </w:rPr>
-        <w:tab/>
-      </w:r>
-      <w:r>
-        <w:rPr>
-          <w:rFonts w:ascii="Verdana" w:hAnsi="Verdana"/>
-          <w:sz w:val="20"/>
-          <w:szCs w:val="20"/>
-        </w:rPr>
-        <w:t>Name (Label): for display in dashboard</w:t>
-      </w:r>
     </w:p>
     <w:p>
       <w:pPr>
-        <w:ind w:left="709"/>
         <w:rPr>
-          <w:rFonts w:ascii="Verdana" w:hAnsi="Verdana"/>
-          <w:sz w:val="20"/>
-          <w:szCs w:val="20"/>
+          <w:noProof/>
+          <w:lang w:eastAsia="en-IN" w:bidi="ar-SA"/>
         </w:rPr>
       </w:pPr>
-      <w:r>
-        <w:rPr>
-          <w:rFonts w:ascii="Verdana" w:hAnsi="Verdana"/>
-          <w:sz w:val="20"/>
-          <w:szCs w:val="20"/>
-        </w:rPr>
-        <w:tab/>
-      </w:r>
-      <w:r>
-        <w:rPr>
-          <w:rFonts w:ascii="Verdana" w:hAnsi="Verdana"/>
-          <w:sz w:val="20"/>
-          <w:szCs w:val="20"/>
-        </w:rPr>
-        <w:tab/>
-        <w:t>Type:</w:t>
-      </w:r>
     </w:p>
-    <w:p>
-      <w:pPr>
-        <w:ind w:left="709"/>
-        <w:rPr>
-          <w:rFonts w:ascii="Verdana" w:hAnsi="Verdana"/>
-          <w:sz w:val="20"/>
-          <w:szCs w:val="20"/>
-        </w:rPr>
-      </w:pPr>
-      <w:r>
-        <w:rPr>
-          <w:rFonts w:ascii="Verdana" w:hAnsi="Verdana"/>
-          <w:sz w:val="20"/>
-          <w:szCs w:val="20"/>
-        </w:rPr>
-        <w:tab/>
-      </w:r>
-      <w:r>
-        <w:rPr>
-          <w:rFonts w:ascii="Verdana" w:hAnsi="Verdana"/>
-          <w:sz w:val="20"/>
-          <w:szCs w:val="20"/>
-        </w:rPr>
-        <w:tab/>
-      </w:r>
-      <w:r>
-        <w:rPr>
-          <w:rFonts w:ascii="Verdana" w:hAnsi="Verdana"/>
-          <w:sz w:val="20"/>
-          <w:szCs w:val="20"/>
-        </w:rPr>
-        <w:tab/>
-      </w:r>
-      <w:r>
-        <w:rPr>
-          <w:rFonts w:ascii="Verdana" w:hAnsi="Verdana"/>
-          <w:sz w:val="20"/>
-          <w:szCs w:val="20"/>
-        </w:rPr>
-        <w:t>Temperature</w:t>
-      </w:r>
-    </w:p>
-    <w:p>
-      <w:pPr>
-        <w:ind w:left="709"/>
-        <w:rPr>
-          <w:rFonts w:ascii="Verdana" w:hAnsi="Verdana"/>
-          <w:sz w:val="20"/>
-          <w:szCs w:val="20"/>
-        </w:rPr>
-      </w:pPr>
-      <w:r>
-        <w:rPr>
-          <w:rFonts w:ascii="Verdana" w:hAnsi="Verdana"/>
-          <w:sz w:val="20"/>
-          <w:szCs w:val="20"/>
-        </w:rPr>
-        <w:tab/>
-      </w:r>
-      <w:r>
-        <w:rPr>
-          <w:rFonts w:ascii="Verdana" w:hAnsi="Verdana"/>
-          <w:sz w:val="20"/>
-          <w:szCs w:val="20"/>
-        </w:rPr>
-        <w:tab/>
-      </w:r>
-      <w:r>
-        <w:rPr>
-          <w:rFonts w:ascii="Verdana" w:hAnsi="Verdana"/>
-          <w:sz w:val="20"/>
-          <w:szCs w:val="20"/>
-        </w:rPr>
-        <w:tab/>
-      </w:r>
-      <w:r>
-        <w:rPr>
-          <w:rFonts w:ascii="Verdana" w:hAnsi="Verdana"/>
-          <w:sz w:val="20"/>
-          <w:szCs w:val="20"/>
-        </w:rPr>
-        <w:t>Pressure</w:t>
-      </w:r>
-    </w:p>
-    <w:p>
-      <w:pPr>
-        <w:ind w:left="709"/>
-        <w:rPr>
-          <w:rFonts w:ascii="Verdana" w:hAnsi="Verdana"/>
-          <w:sz w:val="20"/>
-          <w:szCs w:val="20"/>
-        </w:rPr>
-      </w:pPr>
-      <w:r>
-        <w:rPr>
-          <w:rFonts w:ascii="Verdana" w:hAnsi="Verdana"/>
-          <w:sz w:val="20"/>
-          <w:szCs w:val="20"/>
-        </w:rPr>
-        <w:tab/>
-      </w:r>
-      <w:r>
-        <w:rPr>
-          <w:rFonts w:ascii="Verdana" w:hAnsi="Verdana"/>
-          <w:sz w:val="20"/>
-          <w:szCs w:val="20"/>
-        </w:rPr>
-        <w:tab/>
-      </w:r>
-      <w:r>
-        <w:rPr>
-          <w:rFonts w:ascii="Verdana" w:hAnsi="Verdana"/>
-          <w:sz w:val="20"/>
-          <w:szCs w:val="20"/>
-        </w:rPr>
-        <w:tab/>
-      </w:r>
-      <w:r>
-        <w:rPr>
-          <w:rFonts w:ascii="Verdana" w:hAnsi="Verdana"/>
-          <w:sz w:val="20"/>
-          <w:szCs w:val="20"/>
-        </w:rPr>
-        <w:t>Humidity</w:t>
-      </w:r>
-    </w:p>
-    <w:p>
-      <w:pPr>
-        <w:ind w:left="709"/>
-        <w:rPr>
-          <w:rFonts w:ascii="Verdana" w:hAnsi="Verdana"/>
-          <w:sz w:val="20"/>
-          <w:szCs w:val="20"/>
-        </w:rPr>
-      </w:pPr>
-      <w:r>
-        <w:rPr>
-          <w:rFonts w:ascii="Verdana" w:hAnsi="Verdana"/>
-          <w:sz w:val="20"/>
-          <w:szCs w:val="20"/>
-        </w:rPr>
-        <w:tab/>
-      </w:r>
-      <w:r>
-        <w:rPr>
-          <w:rFonts w:ascii="Verdana" w:hAnsi="Verdana"/>
-          <w:sz w:val="20"/>
-          <w:szCs w:val="20"/>
-        </w:rPr>
-        <w:tab/>
-      </w:r>
-      <w:r>
-        <w:rPr>
-          <w:rFonts w:ascii="Verdana" w:hAnsi="Verdana"/>
-          <w:sz w:val="20"/>
-          <w:szCs w:val="20"/>
-        </w:rPr>
-        <w:tab/>
-      </w:r>
-      <w:r>
-        <w:rPr>
-          <w:rFonts w:ascii="Verdana" w:hAnsi="Verdana"/>
-          <w:sz w:val="20"/>
-          <w:szCs w:val="20"/>
-        </w:rPr>
-        <w:t>RPM</w:t>
-      </w:r>
-    </w:p>
-    <w:p>
-      <w:pPr>
-        <w:ind w:left="709"/>
-        <w:rPr>
-          <w:rFonts w:ascii="Verdana" w:hAnsi="Verdana"/>
-          <w:sz w:val="20"/>
-          <w:szCs w:val="20"/>
-        </w:rPr>
-      </w:pPr>
-      <w:r>
-        <w:rPr>
-          <w:rFonts w:ascii="Verdana" w:hAnsi="Verdana"/>
-          <w:sz w:val="20"/>
-          <w:szCs w:val="20"/>
-        </w:rPr>
-        <w:tab/>
-      </w:r>
-      <w:r>
-        <w:rPr>
-          <w:rFonts w:ascii="Verdana" w:hAnsi="Verdana"/>
-          <w:sz w:val="20"/>
-          <w:szCs w:val="20"/>
-        </w:rPr>
-        <w:tab/>
-      </w:r>
-      <w:r>
-        <w:rPr>
-          <w:rFonts w:ascii="Verdana" w:hAnsi="Verdana"/>
-          <w:sz w:val="20"/>
-          <w:szCs w:val="20"/>
-        </w:rPr>
-        <w:tab/>
-      </w:r>
-      <w:r>
-        <w:rPr>
-          <w:rFonts w:ascii="Verdana" w:hAnsi="Verdana"/>
-          <w:sz w:val="20"/>
-          <w:szCs w:val="20"/>
-        </w:rPr>
-        <w:t>Level</w:t>
-      </w:r>
-    </w:p>
-    <w:p>
-      <w:pPr>
-        <w:ind w:left="709"/>
-        <w:rPr>
-          <w:rFonts w:ascii="Verdana" w:hAnsi="Verdana"/>
-          <w:sz w:val="20"/>
-          <w:szCs w:val="20"/>
-        </w:rPr>
-      </w:pPr>
-      <w:r>
-        <w:rPr>
-          <w:rFonts w:ascii="Verdana" w:hAnsi="Verdana"/>
-          <w:sz w:val="20"/>
-          <w:szCs w:val="20"/>
-        </w:rPr>
-        <w:tab/>
-      </w:r>
-      <w:r>
-        <w:rPr>
-          <w:rFonts w:ascii="Verdana" w:hAnsi="Verdana"/>
-          <w:sz w:val="20"/>
-          <w:szCs w:val="20"/>
-        </w:rPr>
-        <w:tab/>
-      </w:r>
-      <w:r>
-        <w:rPr>
-          <w:rFonts w:ascii="Verdana" w:hAnsi="Verdana"/>
-          <w:sz w:val="20"/>
-          <w:szCs w:val="20"/>
-        </w:rPr>
-        <w:tab/>
-      </w:r>
-      <w:r>
-        <w:rPr>
-          <w:rFonts w:ascii="Verdana" w:hAnsi="Verdana"/>
-          <w:sz w:val="20"/>
-          <w:szCs w:val="20"/>
-        </w:rPr>
-        <w:t>Flow</w:t>
-      </w:r>
-    </w:p>
-    <w:p>
-      <w:pPr>
-        <w:ind w:left="709"/>
-        <w:rPr>
-          <w:rFonts w:ascii="Verdana" w:hAnsi="Verdana"/>
-          <w:sz w:val="20"/>
-          <w:szCs w:val="20"/>
-        </w:rPr>
-      </w:pPr>
-      <w:r>
-        <w:rPr>
-          <w:rFonts w:ascii="Verdana" w:hAnsi="Verdana"/>
-          <w:sz w:val="20"/>
-          <w:szCs w:val="20"/>
-        </w:rPr>
-        <w:tab/>
-      </w:r>
-      <w:r>
-        <w:rPr>
-          <w:rFonts w:ascii="Verdana" w:hAnsi="Verdana"/>
-          <w:sz w:val="20"/>
-          <w:szCs w:val="20"/>
-        </w:rPr>
-        <w:tab/>
-      </w:r>
-      <w:r>
-        <w:rPr>
-          <w:rFonts w:ascii="Verdana" w:hAnsi="Verdana"/>
-          <w:sz w:val="20"/>
-          <w:szCs w:val="20"/>
-        </w:rPr>
-        <w:tab/>
-      </w:r>
-      <w:r>
-        <w:rPr>
-          <w:rFonts w:ascii="Verdana" w:hAnsi="Verdana"/>
-          <w:sz w:val="20"/>
-          <w:szCs w:val="20"/>
-        </w:rPr>
-        <w:t>Volume</w:t>
-      </w:r>
-    </w:p>
-    <w:p>
-      <w:pPr>
-        <w:ind w:left="709"/>
-        <w:rPr>
-          <w:rFonts w:ascii="Verdana" w:hAnsi="Verdana"/>
-          <w:sz w:val="20"/>
-          <w:szCs w:val="20"/>
-        </w:rPr>
-      </w:pPr>
-      <w:r>
-        <w:rPr>
-          <w:rFonts w:ascii="Verdana" w:hAnsi="Verdana"/>
-          <w:sz w:val="20"/>
-          <w:szCs w:val="20"/>
-        </w:rPr>
-        <w:tab/>
-      </w:r>
-      <w:r>
-        <w:rPr>
-          <w:rFonts w:ascii="Verdana" w:hAnsi="Verdana"/>
-          <w:sz w:val="20"/>
-          <w:szCs w:val="20"/>
-        </w:rPr>
-        <w:tab/>
-      </w:r>
-      <w:r>
-        <w:rPr>
-          <w:rFonts w:ascii="Verdana" w:hAnsi="Verdana"/>
-          <w:sz w:val="20"/>
-          <w:szCs w:val="20"/>
-        </w:rPr>
-        <w:tab/>
-      </w:r>
-      <w:r>
-        <w:rPr>
-          <w:rFonts w:ascii="Verdana" w:hAnsi="Verdana"/>
-          <w:sz w:val="20"/>
-          <w:szCs w:val="20"/>
-        </w:rPr>
-        <w:t>Weight</w:t>
-      </w:r>
-    </w:p>
-    <w:p>
-      <w:pPr>
-        <w:ind w:left="709"/>
-        <w:rPr>
-          <w:rFonts w:ascii="Verdana" w:hAnsi="Verdana"/>
-          <w:sz w:val="20"/>
-          <w:szCs w:val="20"/>
-        </w:rPr>
-      </w:pPr>
-      <w:r>
-        <w:rPr>
-          <w:rFonts w:ascii="Verdana" w:hAnsi="Verdana"/>
-          <w:sz w:val="20"/>
-          <w:szCs w:val="20"/>
-        </w:rPr>
-        <w:tab/>
-      </w:r>
-      <w:r>
-        <w:rPr>
-          <w:rFonts w:ascii="Verdana" w:hAnsi="Verdana"/>
-          <w:sz w:val="20"/>
-          <w:szCs w:val="20"/>
-        </w:rPr>
-        <w:tab/>
-      </w:r>
-      <w:r>
-        <w:rPr>
-          <w:rFonts w:ascii="Verdana" w:hAnsi="Verdana"/>
-          <w:sz w:val="20"/>
-          <w:szCs w:val="20"/>
-        </w:rPr>
-        <w:tab/>
-      </w:r>
-      <w:r>
-        <w:rPr>
-          <w:rFonts w:ascii="Verdana" w:hAnsi="Verdana"/>
-          <w:sz w:val="20"/>
-          <w:szCs w:val="20"/>
-        </w:rPr>
-        <w:t>Frequency</w:t>
-      </w:r>
-    </w:p>
-    <w:p>
-      <w:pPr>
-        <w:ind w:left="709"/>
-        <w:rPr>
-          <w:rFonts w:ascii="Verdana" w:hAnsi="Verdana"/>
-          <w:sz w:val="20"/>
-          <w:szCs w:val="20"/>
-        </w:rPr>
-      </w:pPr>
-      <w:r>
-        <w:rPr>
-          <w:rFonts w:ascii="Verdana" w:hAnsi="Verdana"/>
-          <w:sz w:val="20"/>
-          <w:szCs w:val="20"/>
-        </w:rPr>
-        <w:tab/>
-      </w:r>
-      <w:r>
-        <w:rPr>
-          <w:rFonts w:ascii="Verdana" w:hAnsi="Verdana"/>
-          <w:sz w:val="20"/>
-          <w:szCs w:val="20"/>
-        </w:rPr>
-        <w:tab/>
-      </w:r>
-      <w:r>
-        <w:rPr>
-          <w:rFonts w:ascii="Verdana" w:hAnsi="Verdana"/>
-          <w:sz w:val="20"/>
-          <w:szCs w:val="20"/>
-        </w:rPr>
-        <w:tab/>
-      </w:r>
-      <w:r>
-        <w:rPr>
-          <w:rFonts w:ascii="Verdana" w:hAnsi="Verdana"/>
-          <w:sz w:val="20"/>
-          <w:szCs w:val="20"/>
-        </w:rPr>
-        <w:t>DC Voltage</w:t>
-      </w:r>
-    </w:p>
-    <w:p>
-      <w:pPr>
-        <w:ind w:left="709"/>
-        <w:rPr>
-          <w:rFonts w:ascii="Verdana" w:hAnsi="Verdana"/>
-          <w:sz w:val="20"/>
-          <w:szCs w:val="20"/>
-        </w:rPr>
-      </w:pPr>
-      <w:r>
-        <w:rPr>
-          <w:rFonts w:ascii="Verdana" w:hAnsi="Verdana"/>
-          <w:sz w:val="20"/>
-          <w:szCs w:val="20"/>
-        </w:rPr>
-        <w:tab/>
-      </w:r>
-      <w:r>
-        <w:rPr>
-          <w:rFonts w:ascii="Verdana" w:hAnsi="Verdana"/>
-          <w:sz w:val="20"/>
-          <w:szCs w:val="20"/>
-        </w:rPr>
-        <w:tab/>
-      </w:r>
-      <w:r>
-        <w:rPr>
-          <w:rFonts w:ascii="Verdana" w:hAnsi="Verdana"/>
-          <w:sz w:val="20"/>
-          <w:szCs w:val="20"/>
-        </w:rPr>
-        <w:tab/>
-      </w:r>
-      <w:r>
-        <w:rPr>
-          <w:rFonts w:ascii="Verdana" w:hAnsi="Verdana"/>
-          <w:sz w:val="20"/>
-          <w:szCs w:val="20"/>
-        </w:rPr>
-        <w:t>DC Current</w:t>
-      </w:r>
-    </w:p>
-    <w:p>
-      <w:pPr>
-        <w:ind w:left="709"/>
-        <w:rPr>
-          <w:rFonts w:ascii="Verdana" w:hAnsi="Verdana"/>
-          <w:sz w:val="20"/>
-          <w:szCs w:val="20"/>
-        </w:rPr>
-      </w:pPr>
-      <w:r>
-        <w:rPr>
-          <w:rFonts w:ascii="Verdana" w:hAnsi="Verdana"/>
-          <w:sz w:val="20"/>
-          <w:szCs w:val="20"/>
-        </w:rPr>
-        <w:tab/>
-      </w:r>
-      <w:r>
-        <w:rPr>
-          <w:rFonts w:ascii="Verdana" w:hAnsi="Verdana"/>
-          <w:sz w:val="20"/>
-          <w:szCs w:val="20"/>
-        </w:rPr>
-        <w:tab/>
-      </w:r>
-      <w:r>
-        <w:rPr>
-          <w:rFonts w:ascii="Verdana" w:hAnsi="Verdana"/>
-          <w:sz w:val="20"/>
-          <w:szCs w:val="20"/>
-        </w:rPr>
-        <w:tab/>
-      </w:r>
-      <w:r>
-        <w:rPr>
-          <w:rFonts w:ascii="Verdana" w:hAnsi="Verdana"/>
-          <w:sz w:val="20"/>
-          <w:szCs w:val="20"/>
-        </w:rPr>
-        <w:t>AC Voltage</w:t>
-      </w:r>
-    </w:p>
-    <w:p>
-      <w:pPr>
-        <w:ind w:left="709"/>
-        <w:rPr>
-          <w:rFonts w:ascii="Verdana" w:hAnsi="Verdana"/>
-          <w:sz w:val="20"/>
-          <w:szCs w:val="20"/>
-        </w:rPr>
-      </w:pPr>
-      <w:r>
-        <w:rPr>
-          <w:rFonts w:ascii="Verdana" w:hAnsi="Verdana"/>
-          <w:sz w:val="20"/>
-          <w:szCs w:val="20"/>
-        </w:rPr>
-        <w:tab/>
-      </w:r>
-      <w:r>
-        <w:rPr>
-          <w:rFonts w:ascii="Verdana" w:hAnsi="Verdana"/>
-          <w:sz w:val="20"/>
-          <w:szCs w:val="20"/>
-        </w:rPr>
-        <w:tab/>
-      </w:r>
-      <w:r>
-        <w:rPr>
-          <w:rFonts w:ascii="Verdana" w:hAnsi="Verdana"/>
-          <w:sz w:val="20"/>
-          <w:szCs w:val="20"/>
-        </w:rPr>
-        <w:tab/>
-      </w:r>
-      <w:r>
-        <w:rPr>
-          <w:rFonts w:ascii="Verdana" w:hAnsi="Verdana"/>
-          <w:sz w:val="20"/>
-          <w:szCs w:val="20"/>
-        </w:rPr>
-        <w:t>AC Current</w:t>
-      </w:r>
-    </w:p>
-    <w:p>
-      <w:pPr>
-        <w:ind w:left="709"/>
-        <w:rPr>
-          <w:rFonts w:ascii="Verdana" w:hAnsi="Verdana"/>
-          <w:sz w:val="20"/>
-          <w:szCs w:val="20"/>
-        </w:rPr>
-      </w:pPr>
-      <w:r>
-        <w:rPr>
-          <w:rFonts w:ascii="Verdana" w:hAnsi="Verdana"/>
-          <w:sz w:val="20"/>
-          <w:szCs w:val="20"/>
-        </w:rPr>
-        <w:tab/>
-      </w:r>
-      <w:r>
-        <w:rPr>
-          <w:rFonts w:ascii="Verdana" w:hAnsi="Verdana"/>
-          <w:sz w:val="20"/>
-          <w:szCs w:val="20"/>
-        </w:rPr>
-        <w:tab/>
-      </w:r>
-      <w:r>
-        <w:rPr>
-          <w:rFonts w:ascii="Verdana" w:hAnsi="Verdana"/>
-          <w:sz w:val="20"/>
-          <w:szCs w:val="20"/>
-        </w:rPr>
-        <w:tab/>
-      </w:r>
-      <w:r>
-        <w:rPr>
-          <w:rFonts w:ascii="Verdana" w:hAnsi="Verdana"/>
-          <w:sz w:val="20"/>
-          <w:szCs w:val="20"/>
-        </w:rPr>
-        <w:t>Power</w:t>
-      </w:r>
-    </w:p>
-    <w:p>
-      <w:pPr>
-        <w:ind w:left="709"/>
-        <w:rPr>
-          <w:rFonts w:ascii="Verdana" w:hAnsi="Verdana"/>
-          <w:sz w:val="20"/>
-          <w:szCs w:val="20"/>
-        </w:rPr>
-      </w:pPr>
-      <w:r>
-        <w:rPr>
-          <w:rFonts w:ascii="Verdana" w:hAnsi="Verdana"/>
-          <w:sz w:val="20"/>
-          <w:szCs w:val="20"/>
-        </w:rPr>
-        <w:tab/>
-      </w:r>
-      <w:r>
-        <w:rPr>
-          <w:rFonts w:ascii="Verdana" w:hAnsi="Verdana"/>
-          <w:sz w:val="20"/>
-          <w:szCs w:val="20"/>
-        </w:rPr>
-        <w:tab/>
-      </w:r>
-      <w:r>
-        <w:rPr>
-          <w:rFonts w:ascii="Verdana" w:hAnsi="Verdana"/>
-          <w:sz w:val="20"/>
-          <w:szCs w:val="20"/>
-        </w:rPr>
-        <w:tab/>
-      </w:r>
-      <w:r>
-        <w:rPr>
-          <w:rFonts w:ascii="Verdana" w:hAnsi="Verdana"/>
-          <w:sz w:val="20"/>
-          <w:szCs w:val="20"/>
-        </w:rPr>
-        <w:t>Energy</w:t>
-      </w:r>
-    </w:p>
-    <w:p>
-      <w:pPr>
-        <w:ind w:left="709"/>
-        <w:rPr>
-          <w:rFonts w:ascii="Verdana" w:hAnsi="Verdana"/>
-          <w:sz w:val="20"/>
-          <w:szCs w:val="20"/>
-        </w:rPr>
-      </w:pPr>
-      <w:r>
-        <w:rPr>
-          <w:rFonts w:ascii="Verdana" w:hAnsi="Verdana"/>
-          <w:sz w:val="20"/>
-          <w:szCs w:val="20"/>
-        </w:rPr>
-        <w:tab/>
-      </w:r>
-      <w:r>
-        <w:rPr>
-          <w:rFonts w:ascii="Verdana" w:hAnsi="Verdana"/>
-          <w:sz w:val="20"/>
-          <w:szCs w:val="20"/>
-        </w:rPr>
-        <w:tab/>
-        <w:t xml:space="preserve">Unit: </w:t>
-      </w:r>
-      <w:r>
-        <w:rPr>
-          <w:rFonts w:ascii="Verdana" w:hAnsi="Verdana"/>
-          <w:sz w:val="20"/>
-          <w:szCs w:val="20"/>
-        </w:rPr>
-        <w:t>Will change according to type</w:t>
-      </w:r>
-    </w:p>
-    <w:p>
-      <w:pPr>
-        <w:ind w:left="709"/>
-        <w:rPr>
-          <w:rFonts w:ascii="Verdana" w:hAnsi="Verdana"/>
-          <w:sz w:val="20"/>
-          <w:szCs w:val="20"/>
-        </w:rPr>
-      </w:pPr>
-      <w:r>
-        <w:rPr>
-          <w:rFonts w:ascii="Verdana" w:hAnsi="Verdana"/>
-          <w:sz w:val="20"/>
-          <w:szCs w:val="20"/>
-        </w:rPr>
-        <w:tab/>
-      </w:r>
-      <w:r>
-        <w:rPr>
-          <w:rFonts w:ascii="Verdana" w:hAnsi="Verdana"/>
-          <w:sz w:val="20"/>
-          <w:szCs w:val="20"/>
-        </w:rPr>
-        <w:tab/>
-        <w:t xml:space="preserve">Precision: </w:t>
-      </w:r>
-      <w:r>
-        <w:rPr>
-          <w:rFonts w:ascii="Verdana" w:hAnsi="Verdana"/>
-          <w:sz w:val="20"/>
-          <w:szCs w:val="20"/>
-        </w:rPr>
-        <w:t>For displaying the value (</w:t>
-      </w:r>
-      <w:proofErr w:type="spellStart"/>
-      <w:r>
-        <w:rPr>
-          <w:rFonts w:ascii="Verdana" w:hAnsi="Verdana"/>
-          <w:sz w:val="20"/>
-          <w:szCs w:val="20"/>
-        </w:rPr>
-        <w:t>xx</w:t>
-      </w:r>
-      <w:proofErr w:type="gramStart"/>
-      <w:r>
-        <w:rPr>
-          <w:rFonts w:ascii="Verdana" w:hAnsi="Verdana"/>
-          <w:sz w:val="20"/>
-          <w:szCs w:val="20"/>
-        </w:rPr>
-        <w:t>,xx.x,xx.xx,xx.xxx</w:t>
-      </w:r>
-      <w:proofErr w:type="spellEnd"/>
-      <w:proofErr w:type="gramEnd"/>
-      <w:r>
-        <w:rPr>
-          <w:rFonts w:ascii="Verdana" w:hAnsi="Verdana"/>
-          <w:sz w:val="20"/>
-          <w:szCs w:val="20"/>
-        </w:rPr>
-        <w:t>)</w:t>
-      </w:r>
-    </w:p>
-    <w:p>
-      <w:pPr>
-        <w:ind w:left="709"/>
-        <w:rPr>
-          <w:rFonts w:ascii="Verdana" w:hAnsi="Verdana"/>
-          <w:sz w:val="20"/>
-          <w:szCs w:val="20"/>
-        </w:rPr>
-      </w:pPr>
-      <w:r>
-        <w:rPr>
-          <w:rFonts w:ascii="Verdana" w:hAnsi="Verdana"/>
-          <w:sz w:val="20"/>
-          <w:szCs w:val="20"/>
-        </w:rPr>
-        <w:tab/>
-      </w:r>
-      <w:r>
-        <w:rPr>
-          <w:rFonts w:ascii="Verdana" w:hAnsi="Verdana"/>
-          <w:sz w:val="20"/>
-          <w:szCs w:val="20"/>
-        </w:rPr>
-        <w:tab/>
-      </w:r>
-      <w:r>
-        <w:rPr>
-          <w:rFonts w:ascii="Verdana" w:hAnsi="Verdana"/>
-          <w:sz w:val="20"/>
-          <w:szCs w:val="20"/>
-        </w:rPr>
-        <w:t>Range:</w:t>
-      </w:r>
-    </w:p>
-    <w:p>
-      <w:pPr>
-        <w:ind w:left="709"/>
-        <w:rPr>
-          <w:rFonts w:ascii="Verdana" w:hAnsi="Verdana"/>
-          <w:sz w:val="20"/>
-          <w:szCs w:val="20"/>
-        </w:rPr>
-      </w:pPr>
-      <w:r>
-        <w:rPr>
-          <w:rFonts w:ascii="Verdana" w:hAnsi="Verdana"/>
-          <w:sz w:val="20"/>
-          <w:szCs w:val="20"/>
-        </w:rPr>
-        <w:tab/>
-      </w:r>
-      <w:r>
-        <w:rPr>
-          <w:rFonts w:ascii="Verdana" w:hAnsi="Verdana"/>
-          <w:sz w:val="20"/>
-          <w:szCs w:val="20"/>
-        </w:rPr>
-        <w:tab/>
-      </w:r>
-      <w:r>
-        <w:rPr>
-          <w:rFonts w:ascii="Verdana" w:hAnsi="Verdana"/>
-          <w:sz w:val="20"/>
-          <w:szCs w:val="20"/>
-        </w:rPr>
-        <w:tab/>
-      </w:r>
-      <w:r>
-        <w:rPr>
-          <w:rFonts w:ascii="Verdana" w:hAnsi="Verdana"/>
-          <w:sz w:val="20"/>
-          <w:szCs w:val="20"/>
-        </w:rPr>
-        <w:t>Low</w:t>
-      </w:r>
-    </w:p>
-    <w:p>
-      <w:pPr>
-        <w:ind w:left="709"/>
-        <w:rPr>
-          <w:rFonts w:ascii="Verdana" w:hAnsi="Verdana"/>
-          <w:sz w:val="20"/>
-          <w:szCs w:val="20"/>
-        </w:rPr>
-      </w:pPr>
-      <w:r>
-        <w:rPr>
-          <w:rFonts w:ascii="Verdana" w:hAnsi="Verdana"/>
-          <w:sz w:val="20"/>
-          <w:szCs w:val="20"/>
-        </w:rPr>
-        <w:tab/>
-      </w:r>
-      <w:r>
-        <w:rPr>
-          <w:rFonts w:ascii="Verdana" w:hAnsi="Verdana"/>
-          <w:sz w:val="20"/>
-          <w:szCs w:val="20"/>
-        </w:rPr>
-        <w:tab/>
-      </w:r>
-      <w:r>
-        <w:rPr>
-          <w:rFonts w:ascii="Verdana" w:hAnsi="Verdana"/>
-          <w:sz w:val="20"/>
-          <w:szCs w:val="20"/>
-        </w:rPr>
-        <w:tab/>
-      </w:r>
-      <w:r>
-        <w:rPr>
-          <w:rFonts w:ascii="Verdana" w:hAnsi="Verdana"/>
-          <w:sz w:val="20"/>
-          <w:szCs w:val="20"/>
-        </w:rPr>
-        <w:t>High</w:t>
-      </w:r>
-    </w:p>
-    <w:p>
-      <w:pPr>
-        <w:ind w:left="709"/>
-        <w:rPr>
-          <w:rFonts w:ascii="Verdana" w:hAnsi="Verdana"/>
-          <w:sz w:val="20"/>
-          <w:szCs w:val="20"/>
-        </w:rPr>
-      </w:pPr>
-      <w:r>
-        <w:rPr>
-          <w:rFonts w:ascii="Verdana" w:hAnsi="Verdana"/>
-          <w:sz w:val="20"/>
-          <w:szCs w:val="20"/>
-        </w:rPr>
-        <w:tab/>
-      </w:r>
-      <w:r>
-        <w:rPr>
-          <w:rFonts w:ascii="Verdana" w:hAnsi="Verdana"/>
-          <w:sz w:val="20"/>
-          <w:szCs w:val="20"/>
-        </w:rPr>
-        <w:tab/>
-      </w:r>
-      <w:r>
-        <w:rPr>
-          <w:rFonts w:ascii="Verdana" w:hAnsi="Verdana"/>
-          <w:sz w:val="20"/>
-          <w:szCs w:val="20"/>
-        </w:rPr>
-        <w:t>Sectors:* We will change the name as per our</w:t>
-      </w:r>
-    </w:p>
-    <w:p>
-      <w:pPr>
-        <w:ind w:left="709"/>
-        <w:rPr>
-          <w:rFonts w:ascii="Verdana" w:hAnsi="Verdana"/>
-          <w:sz w:val="20"/>
-          <w:szCs w:val="20"/>
-        </w:rPr>
-      </w:pPr>
-      <w:r>
-        <w:rPr>
-          <w:rFonts w:ascii="Verdana" w:hAnsi="Verdana"/>
-          <w:sz w:val="20"/>
-          <w:szCs w:val="20"/>
-        </w:rPr>
-        <w:tab/>
-      </w:r>
-      <w:r>
-        <w:rPr>
-          <w:rFonts w:ascii="Verdana" w:hAnsi="Verdana"/>
-          <w:sz w:val="20"/>
-          <w:szCs w:val="20"/>
-        </w:rPr>
-        <w:tab/>
-      </w:r>
-      <w:r>
-        <w:rPr>
-          <w:rFonts w:ascii="Verdana" w:hAnsi="Verdana"/>
-          <w:sz w:val="20"/>
-          <w:szCs w:val="20"/>
-        </w:rPr>
-        <w:tab/>
-      </w:r>
-      <w:r>
-        <w:rPr>
-          <w:rFonts w:ascii="Verdana" w:hAnsi="Verdana"/>
-          <w:sz w:val="20"/>
-          <w:szCs w:val="20"/>
-        </w:rPr>
-        <w:t>High</w:t>
-      </w:r>
-    </w:p>
-    <w:p>
-      <w:pPr>
-        <w:ind w:left="709"/>
-        <w:rPr>
-          <w:rFonts w:ascii="Verdana" w:hAnsi="Verdana"/>
-          <w:sz w:val="20"/>
-          <w:szCs w:val="20"/>
-        </w:rPr>
-      </w:pPr>
-      <w:r>
-        <w:rPr>
-          <w:rFonts w:ascii="Verdana" w:hAnsi="Verdana"/>
-          <w:sz w:val="20"/>
-          <w:szCs w:val="20"/>
-        </w:rPr>
-        <w:tab/>
-      </w:r>
-      <w:r>
-        <w:rPr>
-          <w:rFonts w:ascii="Verdana" w:hAnsi="Verdana"/>
-          <w:sz w:val="20"/>
-          <w:szCs w:val="20"/>
-        </w:rPr>
-        <w:tab/>
-      </w:r>
-      <w:r>
-        <w:rPr>
-          <w:rFonts w:ascii="Verdana" w:hAnsi="Verdana"/>
-          <w:sz w:val="20"/>
-          <w:szCs w:val="20"/>
-        </w:rPr>
-        <w:tab/>
-      </w:r>
-      <w:r>
-        <w:rPr>
-          <w:rFonts w:ascii="Verdana" w:hAnsi="Verdana"/>
-          <w:sz w:val="20"/>
-          <w:szCs w:val="20"/>
-        </w:rPr>
-        <w:t>Medium</w:t>
-      </w:r>
-    </w:p>
-    <w:p>
-      <w:pPr>
-        <w:ind w:left="709"/>
-        <w:rPr>
-          <w:rFonts w:ascii="Verdana" w:hAnsi="Verdana"/>
-          <w:sz w:val="20"/>
-          <w:szCs w:val="20"/>
-        </w:rPr>
-      </w:pPr>
-      <w:r>
-        <w:rPr>
-          <w:rFonts w:ascii="Verdana" w:hAnsi="Verdana"/>
-          <w:sz w:val="20"/>
-          <w:szCs w:val="20"/>
-        </w:rPr>
-        <w:tab/>
-      </w:r>
-      <w:r>
-        <w:rPr>
-          <w:rFonts w:ascii="Verdana" w:hAnsi="Verdana"/>
-          <w:sz w:val="20"/>
-          <w:szCs w:val="20"/>
-        </w:rPr>
-        <w:tab/>
-      </w:r>
-      <w:r>
-        <w:rPr>
-          <w:rFonts w:ascii="Verdana" w:hAnsi="Verdana"/>
-          <w:sz w:val="20"/>
-          <w:szCs w:val="20"/>
-        </w:rPr>
-        <w:tab/>
-        <w:t>Low</w:t>
-      </w:r>
-    </w:p>
-    <w:p>
-      <w:pPr>
-        <w:ind w:left="709"/>
-        <w:rPr>
-          <w:rFonts w:ascii="Verdana" w:hAnsi="Verdana"/>
-          <w:sz w:val="20"/>
-          <w:szCs w:val="20"/>
-        </w:rPr>
-      </w:pPr>
-      <w:r>
-        <w:rPr>
-          <w:rFonts w:ascii="Verdana" w:hAnsi="Verdana"/>
-          <w:sz w:val="20"/>
-          <w:szCs w:val="20"/>
-        </w:rPr>
-        <w:t>Relays</w:t>
-      </w:r>
-    </w:p>
-    <w:p>
-      <w:pPr>
-        <w:ind w:left="709"/>
-        <w:rPr>
-          <w:rFonts w:ascii="Verdana" w:hAnsi="Verdana"/>
-          <w:sz w:val="20"/>
-          <w:szCs w:val="20"/>
-        </w:rPr>
-      </w:pPr>
-      <w:r>
-        <w:rPr>
-          <w:rFonts w:ascii="Verdana" w:hAnsi="Verdana"/>
-          <w:sz w:val="20"/>
-          <w:szCs w:val="20"/>
-        </w:rPr>
-        <w:tab/>
-      </w:r>
-      <w:r>
-        <w:rPr>
-          <w:rFonts w:ascii="Verdana" w:hAnsi="Verdana"/>
-          <w:sz w:val="20"/>
-          <w:szCs w:val="20"/>
-        </w:rPr>
-        <w:tab/>
-      </w:r>
-      <w:r>
-        <w:rPr>
-          <w:rFonts w:ascii="Verdana" w:hAnsi="Verdana"/>
-          <w:sz w:val="20"/>
-          <w:szCs w:val="20"/>
-        </w:rPr>
-        <w:t>Relay Id</w:t>
-      </w:r>
-    </w:p>
-    <w:p>
-      <w:pPr>
-        <w:ind w:left="709"/>
-        <w:rPr>
-          <w:rFonts w:ascii="Verdana" w:hAnsi="Verdana"/>
-          <w:sz w:val="20"/>
-          <w:szCs w:val="20"/>
-        </w:rPr>
-      </w:pPr>
-      <w:r>
-        <w:rPr>
-          <w:rFonts w:ascii="Verdana" w:hAnsi="Verdana"/>
-          <w:sz w:val="20"/>
-          <w:szCs w:val="20"/>
-        </w:rPr>
-        <w:tab/>
-      </w:r>
-      <w:r>
-        <w:rPr>
-          <w:rFonts w:ascii="Verdana" w:hAnsi="Verdana"/>
-          <w:sz w:val="20"/>
-          <w:szCs w:val="20"/>
-        </w:rPr>
-        <w:tab/>
-      </w:r>
-      <w:r>
-        <w:rPr>
-          <w:rFonts w:ascii="Verdana" w:hAnsi="Verdana"/>
-          <w:sz w:val="20"/>
-          <w:szCs w:val="20"/>
-        </w:rPr>
-        <w:t>Number</w:t>
-      </w:r>
-    </w:p>
-    <w:p>
-      <w:pPr>
-        <w:ind w:left="709"/>
-        <w:rPr>
-          <w:rFonts w:ascii="Verdana" w:hAnsi="Verdana"/>
-          <w:sz w:val="20"/>
-          <w:szCs w:val="20"/>
-        </w:rPr>
-      </w:pPr>
-      <w:r>
-        <w:rPr>
-          <w:rFonts w:ascii="Verdana" w:hAnsi="Verdana"/>
-          <w:sz w:val="20"/>
-          <w:szCs w:val="20"/>
-        </w:rPr>
-        <w:tab/>
-      </w:r>
-      <w:r>
-        <w:rPr>
-          <w:rFonts w:ascii="Verdana" w:hAnsi="Verdana"/>
-          <w:sz w:val="20"/>
-          <w:szCs w:val="20"/>
-        </w:rPr>
-        <w:tab/>
-      </w:r>
-      <w:r>
-        <w:rPr>
-          <w:rFonts w:ascii="Verdana" w:hAnsi="Verdana"/>
-          <w:sz w:val="20"/>
-          <w:szCs w:val="20"/>
-        </w:rPr>
-        <w:t>Upper set</w:t>
-      </w:r>
-    </w:p>
-    <w:p>
-      <w:pPr>
-        <w:ind w:left="709"/>
-        <w:rPr>
-          <w:rFonts w:ascii="Verdana" w:hAnsi="Verdana"/>
-          <w:sz w:val="20"/>
-          <w:szCs w:val="20"/>
-        </w:rPr>
-      </w:pPr>
-      <w:r>
-        <w:rPr>
-          <w:rFonts w:ascii="Verdana" w:hAnsi="Verdana"/>
-          <w:sz w:val="20"/>
-          <w:szCs w:val="20"/>
-        </w:rPr>
-        <w:tab/>
-      </w:r>
-      <w:r>
-        <w:rPr>
-          <w:rFonts w:ascii="Verdana" w:hAnsi="Verdana"/>
-          <w:sz w:val="20"/>
-          <w:szCs w:val="20"/>
-        </w:rPr>
-        <w:tab/>
-      </w:r>
-      <w:r>
-        <w:rPr>
-          <w:rFonts w:ascii="Verdana" w:hAnsi="Verdana"/>
-          <w:sz w:val="20"/>
-          <w:szCs w:val="20"/>
-        </w:rPr>
-        <w:t>Lower Set</w:t>
-      </w:r>
-    </w:p>
-    <w:p>
-      <w:pPr>
-        <w:ind w:left="709"/>
-        <w:rPr>
-          <w:rFonts w:ascii="Verdana" w:hAnsi="Verdana"/>
-          <w:sz w:val="20"/>
-          <w:szCs w:val="20"/>
-        </w:rPr>
-      </w:pPr>
-      <w:r>
-        <w:rPr>
-          <w:rFonts w:ascii="Verdana" w:hAnsi="Verdana"/>
-          <w:sz w:val="20"/>
-          <w:szCs w:val="20"/>
-        </w:rPr>
-        <w:tab/>
-      </w:r>
-      <w:r>
-        <w:rPr>
-          <w:rFonts w:ascii="Verdana" w:hAnsi="Verdana"/>
-          <w:sz w:val="20"/>
-          <w:szCs w:val="20"/>
-        </w:rPr>
-        <w:tab/>
-      </w:r>
-      <w:r>
-        <w:rPr>
-          <w:rFonts w:ascii="Verdana" w:hAnsi="Verdana"/>
-          <w:sz w:val="20"/>
-          <w:szCs w:val="20"/>
-        </w:rPr>
-        <w:t>Upper Delay</w:t>
-      </w:r>
-    </w:p>
-    <w:p>
-      <w:pPr>
-        <w:ind w:left="709"/>
-        <w:rPr>
-          <w:rFonts w:ascii="Verdana" w:hAnsi="Verdana"/>
-          <w:sz w:val="20"/>
-          <w:szCs w:val="20"/>
-        </w:rPr>
-      </w:pPr>
-      <w:r>
-        <w:rPr>
-          <w:rFonts w:ascii="Verdana" w:hAnsi="Verdana"/>
-          <w:sz w:val="20"/>
-          <w:szCs w:val="20"/>
-        </w:rPr>
-        <w:tab/>
-      </w:r>
-      <w:r>
-        <w:rPr>
-          <w:rFonts w:ascii="Verdana" w:hAnsi="Verdana"/>
-          <w:sz w:val="20"/>
-          <w:szCs w:val="20"/>
-        </w:rPr>
-        <w:tab/>
-      </w:r>
-      <w:r>
-        <w:rPr>
-          <w:rFonts w:ascii="Verdana" w:hAnsi="Verdana"/>
-          <w:sz w:val="20"/>
-          <w:szCs w:val="20"/>
-        </w:rPr>
-        <w:t>Lower Delay</w:t>
-      </w:r>
-    </w:p>
-    <w:p>
-      <w:pPr>
-        <w:ind w:left="709"/>
-        <w:rPr>
-          <w:rFonts w:ascii="Verdana" w:hAnsi="Verdana"/>
-          <w:sz w:val="20"/>
-          <w:szCs w:val="20"/>
-        </w:rPr>
-      </w:pPr>
-      <w:r>
-        <w:rPr>
-          <w:rFonts w:ascii="Verdana" w:hAnsi="Verdana"/>
-          <w:sz w:val="20"/>
-          <w:szCs w:val="20"/>
-        </w:rPr>
-        <w:tab/>
-      </w:r>
-      <w:r>
-        <w:rPr>
-          <w:rFonts w:ascii="Verdana" w:hAnsi="Verdana"/>
-          <w:sz w:val="20"/>
-          <w:szCs w:val="20"/>
-        </w:rPr>
-        <w:tab/>
-      </w:r>
-      <w:r>
-        <w:rPr>
-          <w:rFonts w:ascii="Verdana" w:hAnsi="Verdana"/>
-          <w:sz w:val="20"/>
-          <w:szCs w:val="20"/>
-        </w:rPr>
-        <w:t>Manual Reset</w:t>
-      </w:r>
-    </w:p>
-    <w:p>
-      <w:pPr>
-        <w:ind w:left="709"/>
-        <w:rPr>
-          <w:rFonts w:ascii="Verdana" w:hAnsi="Verdana"/>
-          <w:sz w:val="20"/>
-          <w:szCs w:val="20"/>
-        </w:rPr>
-      </w:pPr>
-    </w:p>
-    <w:p>
-      <w:pPr>
-        <w:ind w:left="709"/>
-        <w:rPr>
-          <w:rFonts w:ascii="Verdana" w:hAnsi="Verdana"/>
-          <w:sz w:val="20"/>
-          <w:szCs w:val="20"/>
-        </w:rPr>
-      </w:pPr>
-      <w:r>
-        <w:rPr>
-          <w:rFonts w:ascii="Verdana" w:hAnsi="Verdana"/>
-          <w:sz w:val="20"/>
-          <w:szCs w:val="20"/>
-        </w:rPr>
-        <w:t>Alarms</w:t>
-      </w:r>
-    </w:p>
-    <w:p>
-      <w:pPr>
-        <w:ind w:left="709"/>
-        <w:rPr>
-          <w:rFonts w:ascii="Verdana" w:hAnsi="Verdana"/>
-          <w:sz w:val="20"/>
-          <w:szCs w:val="20"/>
-        </w:rPr>
-      </w:pPr>
-    </w:p>
-    <w:p>
-      <w:pPr>
-        <w:ind w:left="709"/>
-        <w:rPr>
-          <w:rFonts w:ascii="Verdana" w:hAnsi="Verdana"/>
-          <w:sz w:val="20"/>
-          <w:szCs w:val="20"/>
-        </w:rPr>
-      </w:pPr>
-      <w:r>
-        <w:rPr>
-          <w:rFonts w:ascii="Verdana" w:hAnsi="Verdana"/>
-          <w:sz w:val="20"/>
-          <w:szCs w:val="20"/>
-        </w:rPr>
-        <w:t>Data Logging</w:t>
-      </w:r>
-    </w:p>
-    <w:p>
-      <w:pPr>
-        <w:ind w:left="709"/>
-        <w:rPr>
-          <w:rFonts w:ascii="Verdana" w:hAnsi="Verdana"/>
-          <w:sz w:val="20"/>
-          <w:szCs w:val="20"/>
-        </w:rPr>
-      </w:pPr>
-      <w:r>
-        <w:rPr>
-          <w:rFonts w:ascii="Verdana" w:hAnsi="Verdana"/>
-          <w:sz w:val="20"/>
-          <w:szCs w:val="20"/>
-        </w:rPr>
-        <w:tab/>
-      </w:r>
-      <w:r>
-        <w:rPr>
-          <w:rFonts w:ascii="Verdana" w:hAnsi="Verdana"/>
-          <w:sz w:val="20"/>
-          <w:szCs w:val="20"/>
-        </w:rPr>
-        <w:tab/>
-        <w:t>Scan Time: (Can be separate for each Channel)</w:t>
-      </w:r>
-    </w:p>
-    <w:p>
-      <w:pPr>
-        <w:ind w:left="709"/>
-        <w:rPr>
-          <w:rFonts w:ascii="Verdana" w:hAnsi="Verdana"/>
-          <w:sz w:val="20"/>
-          <w:szCs w:val="20"/>
-        </w:rPr>
-      </w:pPr>
-      <w:r>
-        <w:rPr>
-          <w:rFonts w:ascii="Verdana" w:hAnsi="Verdana"/>
-          <w:sz w:val="20"/>
-          <w:szCs w:val="20"/>
-        </w:rPr>
-        <w:tab/>
-      </w:r>
-      <w:r>
-        <w:rPr>
-          <w:rFonts w:ascii="Verdana" w:hAnsi="Verdana"/>
-          <w:sz w:val="20"/>
-          <w:szCs w:val="20"/>
-        </w:rPr>
-        <w:tab/>
-      </w:r>
-    </w:p>
-    <w:p>
-      <w:pPr>
-        <w:rPr>
-          <w:rFonts w:ascii="Verdana" w:hAnsi="Verdana"/>
-          <w:sz w:val="20"/>
-          <w:szCs w:val="20"/>
-        </w:rPr>
-      </w:pPr>
-      <w:r>
-        <w:rPr>
-          <w:rFonts w:ascii="Verdana" w:hAnsi="Verdana"/>
-          <w:sz w:val="20"/>
-          <w:szCs w:val="20"/>
-        </w:rPr>
-        <w:tab/>
-      </w:r>
-    </w:p>
-    <w:p>
-      <w:pPr>
-        <w:rPr>
-          <w:rFonts w:ascii="Verdana" w:hAnsi="Verdana"/>
-          <w:sz w:val="20"/>
-          <w:szCs w:val="20"/>
-        </w:rPr>
-      </w:pPr>
-      <w:r>
-        <w:rPr>
-          <w:rFonts w:ascii="Verdana" w:hAnsi="Verdana"/>
-          <w:sz w:val="20"/>
-          <w:szCs w:val="20"/>
-        </w:rPr>
-        <w:tab/>
-        <w:t>Calibration</w:t>
-      </w:r>
-    </w:p>
-    <w:p>
-      <w:pPr>
-        <w:rPr>
-          <w:rFonts w:ascii="Verdana" w:hAnsi="Verdana"/>
-          <w:sz w:val="20"/>
-          <w:szCs w:val="20"/>
-        </w:rPr>
-      </w:pPr>
-      <w:r>
-        <w:rPr>
-          <w:rFonts w:ascii="Verdana" w:hAnsi="Verdana"/>
-          <w:sz w:val="20"/>
-          <w:szCs w:val="20"/>
-        </w:rPr>
-        <w:tab/>
-      </w:r>
-      <w:r>
-        <w:rPr>
-          <w:rFonts w:ascii="Verdana" w:hAnsi="Verdana"/>
-          <w:sz w:val="20"/>
-          <w:szCs w:val="20"/>
-        </w:rPr>
-        <w:tab/>
-        <w:t>Calibrate</w:t>
-      </w:r>
-    </w:p>
-    <w:p>
-      <w:pPr>
-        <w:rPr>
-          <w:rFonts w:ascii="Verdana" w:hAnsi="Verdana"/>
-          <w:sz w:val="20"/>
-          <w:szCs w:val="20"/>
-        </w:rPr>
-      </w:pPr>
-      <w:r>
-        <w:rPr>
-          <w:rFonts w:ascii="Verdana" w:hAnsi="Verdana"/>
-          <w:sz w:val="20"/>
-          <w:szCs w:val="20"/>
-        </w:rPr>
-        <w:tab/>
-      </w:r>
-      <w:r>
-        <w:rPr>
-          <w:rFonts w:ascii="Verdana" w:hAnsi="Verdana"/>
-          <w:sz w:val="20"/>
-          <w:szCs w:val="20"/>
-        </w:rPr>
-        <w:tab/>
-      </w:r>
-      <w:r>
-        <w:rPr>
-          <w:rFonts w:ascii="Verdana" w:hAnsi="Verdana"/>
-          <w:sz w:val="20"/>
-          <w:szCs w:val="20"/>
-        </w:rPr>
-        <w:tab/>
-        <w:t>Calibration procedure</w:t>
-      </w:r>
-    </w:p>
-    <w:p>
-      <w:pPr>
-        <w:rPr>
-          <w:rFonts w:ascii="Verdana" w:hAnsi="Verdana"/>
-          <w:sz w:val="20"/>
-          <w:szCs w:val="20"/>
-        </w:rPr>
-      </w:pPr>
-      <w:r>
-        <w:rPr>
-          <w:rFonts w:ascii="Verdana" w:hAnsi="Verdana"/>
-          <w:sz w:val="20"/>
-          <w:szCs w:val="20"/>
-        </w:rPr>
-        <w:tab/>
-      </w:r>
-      <w:r>
-        <w:rPr>
-          <w:rFonts w:ascii="Verdana" w:hAnsi="Verdana"/>
-          <w:sz w:val="20"/>
-          <w:szCs w:val="20"/>
-        </w:rPr>
-        <w:tab/>
-      </w:r>
-      <w:r>
-        <w:rPr>
-          <w:rFonts w:ascii="Verdana" w:hAnsi="Verdana"/>
-          <w:sz w:val="20"/>
-          <w:szCs w:val="20"/>
-        </w:rPr>
-        <w:tab/>
-        <w:t>Next Due</w:t>
-      </w:r>
-    </w:p>
-    <w:p>
-      <w:pPr>
-        <w:rPr>
-          <w:rFonts w:ascii="Verdana" w:hAnsi="Verdana"/>
-          <w:sz w:val="20"/>
-          <w:szCs w:val="20"/>
-        </w:rPr>
-      </w:pPr>
-      <w:r>
-        <w:rPr>
-          <w:rFonts w:ascii="Verdana" w:hAnsi="Verdana"/>
-          <w:sz w:val="20"/>
-          <w:szCs w:val="20"/>
-        </w:rPr>
-        <w:tab/>
-      </w:r>
-      <w:r>
-        <w:rPr>
-          <w:rFonts w:ascii="Verdana" w:hAnsi="Verdana"/>
-          <w:sz w:val="20"/>
-          <w:szCs w:val="20"/>
-        </w:rPr>
-        <w:tab/>
-        <w:t>Reports</w:t>
-      </w:r>
-    </w:p>
-    <w:p>
-      <w:pPr>
-        <w:rPr>
-          <w:rFonts w:ascii="Verdana" w:hAnsi="Verdana"/>
-          <w:sz w:val="20"/>
-          <w:szCs w:val="20"/>
-        </w:rPr>
-      </w:pPr>
-      <w:r>
-        <w:rPr>
-          <w:rFonts w:ascii="Verdana" w:hAnsi="Verdana"/>
-          <w:sz w:val="20"/>
-          <w:szCs w:val="20"/>
-        </w:rPr>
-        <w:tab/>
-      </w:r>
-    </w:p>
-    <w:p>
-      <w:pPr>
-        <w:rPr>
-          <w:rFonts w:ascii="Verdana" w:hAnsi="Verdana"/>
-          <w:sz w:val="20"/>
-          <w:szCs w:val="20"/>
-        </w:rPr>
-      </w:pPr>
-    </w:p>
-    <w:p>
-      <w:pPr>
-        <w:rPr>
-          <w:rFonts w:ascii="Verdana" w:hAnsi="Verdana"/>
-          <w:sz w:val="20"/>
-          <w:szCs w:val="20"/>
-        </w:rPr>
-      </w:pPr>
-      <w:r>
-        <w:rPr>
-          <w:rFonts w:ascii="Verdana" w:hAnsi="Verdana"/>
-          <w:sz w:val="20"/>
-          <w:szCs w:val="20"/>
-        </w:rPr>
-        <w:tab/>
-        <w:t>Dashboard</w:t>
-      </w:r>
-    </w:p>
-    <w:p>
-      <w:pPr>
-        <w:rPr>
-          <w:rFonts w:ascii="Verdana" w:hAnsi="Verdana"/>
-          <w:sz w:val="20"/>
-          <w:szCs w:val="20"/>
-        </w:rPr>
-      </w:pPr>
-    </w:p>
-    <w:p>
-      <w:pPr>
-        <w:ind w:firstLine="709"/>
-        <w:rPr>
-          <w:rFonts w:ascii="Verdana" w:hAnsi="Verdana"/>
-          <w:sz w:val="20"/>
-          <w:szCs w:val="20"/>
-        </w:rPr>
-      </w:pPr>
-      <w:r>
-        <w:rPr>
-          <w:rFonts w:ascii="Verdana" w:hAnsi="Verdana"/>
-          <w:sz w:val="20"/>
-          <w:szCs w:val="20"/>
-        </w:rPr>
-        <w:lastRenderedPageBreak/>
-        <w:t>Date and Time Settings</w:t>
-      </w:r>
-    </w:p>
-    <w:p>
-      <w:pPr>
-        <w:ind w:left="1429" w:firstLine="11"/>
-        <w:rPr>
-          <w:rFonts w:ascii="Verdana" w:hAnsi="Verdana"/>
-          <w:sz w:val="20"/>
-          <w:szCs w:val="20"/>
-        </w:rPr>
-      </w:pPr>
-      <w:r>
-        <w:rPr>
-          <w:rFonts w:ascii="Verdana" w:hAnsi="Verdana"/>
-          <w:sz w:val="20"/>
-          <w:szCs w:val="20"/>
-        </w:rPr>
-        <w:t>Auto Update Time</w:t>
-      </w:r>
-    </w:p>
-    <w:p>
-      <w:pPr>
-        <w:ind w:left="709"/>
-        <w:rPr>
-          <w:rFonts w:ascii="Verdana" w:hAnsi="Verdana"/>
-          <w:sz w:val="20"/>
-          <w:szCs w:val="20"/>
-        </w:rPr>
-      </w:pPr>
-      <w:r>
-        <w:rPr>
-          <w:rFonts w:ascii="Verdana" w:hAnsi="Verdana"/>
-          <w:sz w:val="20"/>
-          <w:szCs w:val="20"/>
-        </w:rPr>
-        <w:tab/>
-      </w:r>
-      <w:r>
-        <w:rPr>
-          <w:rFonts w:ascii="Verdana" w:hAnsi="Verdana"/>
-          <w:sz w:val="20"/>
-          <w:szCs w:val="20"/>
-        </w:rPr>
-        <w:tab/>
-      </w:r>
-      <w:r>
-        <w:rPr>
-          <w:rFonts w:ascii="Verdana" w:hAnsi="Verdana"/>
-          <w:sz w:val="20"/>
-          <w:szCs w:val="20"/>
-        </w:rPr>
-        <w:t>Time Zone</w:t>
-      </w:r>
-    </w:p>
-    <w:p>
-      <w:pPr>
-        <w:ind w:left="709"/>
-        <w:rPr>
-          <w:rFonts w:ascii="Verdana" w:hAnsi="Verdana"/>
-          <w:sz w:val="20"/>
-          <w:szCs w:val="20"/>
-        </w:rPr>
-      </w:pPr>
-      <w:r>
-        <w:rPr>
-          <w:rFonts w:ascii="Verdana" w:hAnsi="Verdana"/>
-          <w:sz w:val="20"/>
-          <w:szCs w:val="20"/>
-        </w:rPr>
-        <w:tab/>
-      </w:r>
-      <w:r>
-        <w:rPr>
-          <w:rFonts w:ascii="Verdana" w:hAnsi="Verdana"/>
-          <w:sz w:val="20"/>
-          <w:szCs w:val="20"/>
-        </w:rPr>
-        <w:tab/>
-      </w:r>
-      <w:r>
-        <w:rPr>
-          <w:rFonts w:ascii="Verdana" w:hAnsi="Verdana"/>
-          <w:sz w:val="20"/>
-          <w:szCs w:val="20"/>
-        </w:rPr>
-        <w:t>DST</w:t>
-      </w:r>
-    </w:p>
-    <w:p>
-      <w:pPr>
-        <w:ind w:left="709"/>
-        <w:rPr>
-          <w:rFonts w:ascii="Verdana" w:hAnsi="Verdana"/>
-          <w:sz w:val="20"/>
-          <w:szCs w:val="20"/>
-        </w:rPr>
-      </w:pPr>
-      <w:r>
-        <w:rPr>
-          <w:rFonts w:ascii="Verdana" w:hAnsi="Verdana"/>
-          <w:sz w:val="20"/>
-          <w:szCs w:val="20"/>
-        </w:rPr>
-        <w:tab/>
-      </w:r>
-      <w:r>
-        <w:rPr>
-          <w:rFonts w:ascii="Verdana" w:hAnsi="Verdana"/>
-          <w:sz w:val="20"/>
-          <w:szCs w:val="20"/>
-        </w:rPr>
-        <w:tab/>
-      </w:r>
-      <w:r>
-        <w:rPr>
-          <w:rFonts w:ascii="Verdana" w:hAnsi="Verdana"/>
-          <w:sz w:val="20"/>
-          <w:szCs w:val="20"/>
-        </w:rPr>
-        <w:t>Date</w:t>
-      </w:r>
-    </w:p>
-    <w:p>
-      <w:pPr>
-        <w:ind w:left="709"/>
-        <w:rPr>
-          <w:rFonts w:ascii="Verdana" w:hAnsi="Verdana"/>
-          <w:sz w:val="20"/>
-          <w:szCs w:val="20"/>
-        </w:rPr>
-      </w:pPr>
-      <w:r>
-        <w:rPr>
-          <w:rFonts w:ascii="Verdana" w:hAnsi="Verdana"/>
-          <w:sz w:val="20"/>
-          <w:szCs w:val="20"/>
-        </w:rPr>
-        <w:tab/>
-      </w:r>
-      <w:r>
-        <w:rPr>
-          <w:rFonts w:ascii="Verdana" w:hAnsi="Verdana"/>
-          <w:sz w:val="20"/>
-          <w:szCs w:val="20"/>
-        </w:rPr>
-        <w:tab/>
-      </w:r>
-      <w:r>
-        <w:rPr>
-          <w:rFonts w:ascii="Verdana" w:hAnsi="Verdana"/>
-          <w:sz w:val="20"/>
-          <w:szCs w:val="20"/>
-        </w:rPr>
-        <w:t>Time</w:t>
-      </w:r>
-    </w:p>
-    <w:p>
-      <w:pPr>
-        <w:rPr>
-          <w:rFonts w:ascii="Verdana" w:hAnsi="Verdana"/>
-          <w:sz w:val="20"/>
-          <w:szCs w:val="20"/>
-        </w:rPr>
-      </w:pPr>
-    </w:p>
-    <w:p>
-      <w:pPr>
-        <w:rPr>
-          <w:rFonts w:ascii="Verdana" w:hAnsi="Verdana"/>
-          <w:sz w:val="20"/>
-          <w:szCs w:val="20"/>
-        </w:rPr>
-      </w:pPr>
-      <w:r>
-        <w:rPr>
-          <w:rFonts w:ascii="Verdana" w:hAnsi="Verdana"/>
-          <w:sz w:val="20"/>
-          <w:szCs w:val="20"/>
-        </w:rPr>
-        <w:t>Server Settings</w:t>
-      </w:r>
-    </w:p>
-    <w:p>
-      <w:pPr>
-        <w:ind w:left="709"/>
-        <w:rPr>
-          <w:rFonts w:ascii="Verdana" w:hAnsi="Verdana"/>
-          <w:sz w:val="20"/>
-          <w:szCs w:val="20"/>
-        </w:rPr>
-      </w:pPr>
-      <w:r>
-        <w:rPr>
-          <w:rFonts w:ascii="Verdana" w:hAnsi="Verdana"/>
-          <w:sz w:val="20"/>
-          <w:szCs w:val="20"/>
-        </w:rPr>
-        <w:t>Internal Server Settings: for display in internal network</w:t>
-      </w:r>
-    </w:p>
-    <w:p>
-      <w:pPr>
-        <w:ind w:left="709"/>
-        <w:rPr>
-          <w:rFonts w:ascii="Verdana" w:hAnsi="Verdana"/>
-          <w:sz w:val="20"/>
-          <w:szCs w:val="20"/>
-        </w:rPr>
-      </w:pPr>
-      <w:r>
-        <w:rPr>
-          <w:rFonts w:ascii="Verdana" w:hAnsi="Verdana"/>
-          <w:sz w:val="20"/>
-          <w:szCs w:val="20"/>
-        </w:rPr>
-        <w:tab/>
-      </w:r>
-      <w:r>
-        <w:rPr>
-          <w:rFonts w:ascii="Verdana" w:hAnsi="Verdana"/>
-          <w:sz w:val="20"/>
-          <w:szCs w:val="20"/>
-        </w:rPr>
-        <w:tab/>
-        <w:t>IP Address</w:t>
-      </w:r>
-    </w:p>
-    <w:p>
-      <w:pPr>
-        <w:ind w:left="709"/>
-        <w:rPr>
-          <w:rFonts w:ascii="Verdana" w:hAnsi="Verdana"/>
-          <w:sz w:val="20"/>
-          <w:szCs w:val="20"/>
-        </w:rPr>
-      </w:pPr>
-      <w:r>
-        <w:rPr>
-          <w:rFonts w:ascii="Verdana" w:hAnsi="Verdana"/>
-          <w:sz w:val="20"/>
-          <w:szCs w:val="20"/>
-        </w:rPr>
-        <w:tab/>
-      </w:r>
-      <w:r>
-        <w:rPr>
-          <w:rFonts w:ascii="Verdana" w:hAnsi="Verdana"/>
-          <w:sz w:val="20"/>
-          <w:szCs w:val="20"/>
-        </w:rPr>
-        <w:tab/>
-        <w:t>Host Name</w:t>
-      </w:r>
-    </w:p>
-    <w:p>
-      <w:pPr>
-        <w:ind w:left="709"/>
-        <w:rPr>
-          <w:rFonts w:ascii="Verdana" w:hAnsi="Verdana"/>
-          <w:sz w:val="20"/>
-          <w:szCs w:val="20"/>
-        </w:rPr>
-      </w:pPr>
-      <w:r>
-        <w:rPr>
-          <w:rFonts w:ascii="Verdana" w:hAnsi="Verdana"/>
-          <w:sz w:val="20"/>
-          <w:szCs w:val="20"/>
-        </w:rPr>
-        <w:tab/>
-      </w:r>
-      <w:r>
-        <w:rPr>
-          <w:rFonts w:ascii="Verdana" w:hAnsi="Verdana"/>
-          <w:sz w:val="20"/>
-          <w:szCs w:val="20"/>
-        </w:rPr>
-        <w:tab/>
-      </w:r>
-      <w:r>
-        <w:rPr>
-          <w:rFonts w:ascii="Verdana" w:hAnsi="Verdana"/>
-          <w:sz w:val="20"/>
-          <w:szCs w:val="20"/>
-        </w:rPr>
-        <w:t>Http Users: Maximum 5</w:t>
-      </w:r>
-    </w:p>
-    <w:p>
-      <w:pPr>
-        <w:ind w:left="709"/>
-        <w:rPr>
-          <w:rFonts w:ascii="Verdana" w:hAnsi="Verdana"/>
-          <w:sz w:val="20"/>
-          <w:szCs w:val="20"/>
-        </w:rPr>
-      </w:pPr>
-      <w:r>
-        <w:rPr>
-          <w:rFonts w:ascii="Verdana" w:hAnsi="Verdana"/>
-          <w:sz w:val="20"/>
-          <w:szCs w:val="20"/>
-        </w:rPr>
-        <w:tab/>
-      </w:r>
-      <w:r>
-        <w:rPr>
-          <w:rFonts w:ascii="Verdana" w:hAnsi="Verdana"/>
-          <w:sz w:val="20"/>
-          <w:szCs w:val="20"/>
-        </w:rPr>
-        <w:tab/>
-      </w:r>
-      <w:r>
-        <w:rPr>
-          <w:rFonts w:ascii="Verdana" w:hAnsi="Verdana"/>
-          <w:sz w:val="20"/>
-          <w:szCs w:val="20"/>
-        </w:rPr>
-        <w:tab/>
-      </w:r>
-      <w:r>
-        <w:rPr>
-          <w:rFonts w:ascii="Verdana" w:hAnsi="Verdana"/>
-          <w:sz w:val="20"/>
-          <w:szCs w:val="20"/>
-        </w:rPr>
-        <w:t>User Id</w:t>
-      </w:r>
-    </w:p>
-    <w:p>
-      <w:pPr>
-        <w:ind w:left="709"/>
-        <w:rPr>
-          <w:rFonts w:ascii="Verdana" w:hAnsi="Verdana"/>
-          <w:sz w:val="20"/>
-          <w:szCs w:val="20"/>
-        </w:rPr>
-      </w:pPr>
-      <w:r>
-        <w:rPr>
-          <w:rFonts w:ascii="Verdana" w:hAnsi="Verdana"/>
-          <w:sz w:val="20"/>
-          <w:szCs w:val="20"/>
-        </w:rPr>
-        <w:tab/>
-      </w:r>
-      <w:r>
-        <w:rPr>
-          <w:rFonts w:ascii="Verdana" w:hAnsi="Verdana"/>
-          <w:sz w:val="20"/>
-          <w:szCs w:val="20"/>
-        </w:rPr>
-        <w:tab/>
-      </w:r>
-      <w:r>
-        <w:rPr>
-          <w:rFonts w:ascii="Verdana" w:hAnsi="Verdana"/>
-          <w:sz w:val="20"/>
-          <w:szCs w:val="20"/>
-        </w:rPr>
-        <w:tab/>
-      </w:r>
-      <w:r>
-        <w:rPr>
-          <w:rFonts w:ascii="Verdana" w:hAnsi="Verdana"/>
-          <w:sz w:val="20"/>
-          <w:szCs w:val="20"/>
-        </w:rPr>
-        <w:t>Password</w:t>
-      </w:r>
-    </w:p>
-    <w:p>
-      <w:pPr>
-        <w:ind w:left="709"/>
-        <w:rPr>
-          <w:rFonts w:ascii="Verdana" w:hAnsi="Verdana"/>
-          <w:sz w:val="20"/>
-          <w:szCs w:val="20"/>
-        </w:rPr>
-      </w:pPr>
-    </w:p>
-    <w:p>
-      <w:pPr>
-        <w:ind w:left="709"/>
-        <w:rPr>
-          <w:rFonts w:ascii="Verdana" w:hAnsi="Verdana"/>
-          <w:sz w:val="20"/>
-          <w:szCs w:val="20"/>
-        </w:rPr>
-      </w:pPr>
-      <w:r>
-        <w:rPr>
-          <w:rFonts w:ascii="Verdana" w:hAnsi="Verdana"/>
-          <w:sz w:val="20"/>
-          <w:szCs w:val="20"/>
-        </w:rPr>
-        <w:tab/>
-      </w:r>
-      <w:r>
-        <w:rPr>
-          <w:rFonts w:ascii="Verdana" w:hAnsi="Verdana"/>
-          <w:sz w:val="20"/>
-          <w:szCs w:val="20"/>
-        </w:rPr>
-        <w:tab/>
-      </w:r>
-    </w:p>
-    <w:p>
-      <w:pPr>
-        <w:ind w:left="720"/>
-        <w:rPr>
-          <w:rFonts w:ascii="Verdana" w:hAnsi="Verdana"/>
-          <w:sz w:val="20"/>
-          <w:szCs w:val="20"/>
-        </w:rPr>
-      </w:pPr>
-      <w:r>
-        <w:rPr>
-          <w:rFonts w:ascii="Verdana" w:hAnsi="Verdana"/>
-          <w:sz w:val="20"/>
-          <w:szCs w:val="20"/>
-        </w:rPr>
-        <w:t>Cloud Settings</w:t>
-      </w:r>
-    </w:p>
-    <w:p>
-      <w:pPr>
-        <w:ind w:left="709"/>
-        <w:rPr>
-          <w:rFonts w:ascii="Verdana" w:hAnsi="Verdana"/>
-          <w:sz w:val="20"/>
-          <w:szCs w:val="20"/>
-        </w:rPr>
-      </w:pPr>
-      <w:r>
-        <w:rPr>
-          <w:rFonts w:ascii="Verdana" w:hAnsi="Verdana"/>
-          <w:sz w:val="20"/>
-          <w:szCs w:val="20"/>
-        </w:rPr>
-        <w:tab/>
-      </w:r>
-      <w:r>
-        <w:rPr>
-          <w:rFonts w:ascii="Verdana" w:hAnsi="Verdana"/>
-          <w:sz w:val="20"/>
-          <w:szCs w:val="20"/>
-        </w:rPr>
-        <w:tab/>
-      </w:r>
-      <w:r>
-        <w:rPr>
-          <w:rFonts w:ascii="Verdana" w:hAnsi="Verdana"/>
-          <w:sz w:val="20"/>
-          <w:szCs w:val="20"/>
-        </w:rPr>
-        <w:t>Server Address</w:t>
-      </w:r>
-    </w:p>
-    <w:p>
-      <w:pPr>
-        <w:ind w:left="709"/>
-        <w:rPr>
-          <w:rFonts w:ascii="Verdana" w:hAnsi="Verdana"/>
-          <w:sz w:val="20"/>
-          <w:szCs w:val="20"/>
-        </w:rPr>
-      </w:pPr>
-      <w:r>
-        <w:rPr>
-          <w:rFonts w:ascii="Verdana" w:hAnsi="Verdana"/>
-          <w:sz w:val="20"/>
-          <w:szCs w:val="20"/>
-        </w:rPr>
-        <w:tab/>
-      </w:r>
-      <w:r>
-        <w:rPr>
-          <w:rFonts w:ascii="Verdana" w:hAnsi="Verdana"/>
-          <w:sz w:val="20"/>
-          <w:szCs w:val="20"/>
-        </w:rPr>
-        <w:tab/>
-      </w:r>
-      <w:r>
-        <w:rPr>
-          <w:rFonts w:ascii="Verdana" w:hAnsi="Verdana"/>
-          <w:sz w:val="20"/>
-          <w:szCs w:val="20"/>
-        </w:rPr>
-        <w:t xml:space="preserve">API List (currently we can give maximum 5 </w:t>
-      </w:r>
-      <w:proofErr w:type="spellStart"/>
-      <w:r>
-        <w:rPr>
-          <w:rFonts w:ascii="Verdana" w:hAnsi="Verdana"/>
-          <w:sz w:val="20"/>
-          <w:szCs w:val="20"/>
-        </w:rPr>
-        <w:t>Nos</w:t>
-      </w:r>
-      <w:proofErr w:type="spellEnd"/>
-      <w:r>
-        <w:rPr>
-          <w:rFonts w:ascii="Verdana" w:hAnsi="Verdana"/>
-          <w:sz w:val="20"/>
-          <w:szCs w:val="20"/>
-        </w:rPr>
-        <w:t>)</w:t>
-      </w:r>
-    </w:p>
-    <w:p>
-      <w:pPr>
-        <w:ind w:left="709"/>
-        <w:rPr>
-          <w:rFonts w:ascii="Verdana" w:hAnsi="Verdana"/>
-          <w:sz w:val="20"/>
-          <w:szCs w:val="20"/>
-        </w:rPr>
-      </w:pPr>
-      <w:r>
-        <w:rPr>
-          <w:rFonts w:ascii="Verdana" w:hAnsi="Verdana"/>
-          <w:sz w:val="20"/>
-          <w:szCs w:val="20"/>
-        </w:rPr>
-        <w:tab/>
-      </w:r>
-      <w:r>
-        <w:rPr>
-          <w:rFonts w:ascii="Verdana" w:hAnsi="Verdana"/>
-          <w:sz w:val="20"/>
-          <w:szCs w:val="20"/>
-        </w:rPr>
-        <w:tab/>
-      </w:r>
-      <w:r>
-        <w:rPr>
-          <w:rFonts w:ascii="Verdana" w:hAnsi="Verdana"/>
-          <w:sz w:val="20"/>
-          <w:szCs w:val="20"/>
-        </w:rPr>
-        <w:tab/>
-        <w:t>List of API</w:t>
-      </w:r>
-    </w:p>
-    <w:p>
-      <w:pPr>
-        <w:ind w:left="709"/>
-        <w:rPr>
-          <w:rFonts w:ascii="Verdana" w:hAnsi="Verdana"/>
-          <w:sz w:val="20"/>
-          <w:szCs w:val="20"/>
-        </w:rPr>
-      </w:pPr>
-      <w:r>
-        <w:rPr>
-          <w:rFonts w:ascii="Verdana" w:hAnsi="Verdana"/>
-          <w:sz w:val="20"/>
-          <w:szCs w:val="20"/>
-        </w:rPr>
-        <w:tab/>
-      </w:r>
-      <w:r>
-        <w:rPr>
-          <w:rFonts w:ascii="Verdana" w:hAnsi="Verdana"/>
-          <w:sz w:val="20"/>
-          <w:szCs w:val="20"/>
-        </w:rPr>
-        <w:tab/>
-        <w:t>Key / Authentication</w:t>
-      </w:r>
-    </w:p>
-    <w:p>
-      <w:pPr>
-        <w:ind w:left="709"/>
-        <w:rPr>
-          <w:rFonts w:ascii="Verdana" w:hAnsi="Verdana"/>
-          <w:sz w:val="20"/>
-          <w:szCs w:val="20"/>
-        </w:rPr>
-      </w:pPr>
-    </w:p>
-    <w:p>
-      <w:pPr>
-        <w:ind w:left="709"/>
-        <w:rPr>
-          <w:rFonts w:ascii="Verdana" w:hAnsi="Verdana"/>
-          <w:sz w:val="20"/>
-          <w:szCs w:val="20"/>
-        </w:rPr>
-      </w:pPr>
-      <w:r>
-        <w:rPr>
-          <w:rFonts w:ascii="Verdana" w:hAnsi="Verdana"/>
-          <w:sz w:val="20"/>
-          <w:szCs w:val="20"/>
-        </w:rPr>
-        <w:t>Email (Future Use)</w:t>
-      </w:r>
-    </w:p>
-    <w:p>
-      <w:pPr>
-        <w:rPr>
-          <w:rFonts w:ascii="Verdana" w:hAnsi="Verdana"/>
-          <w:sz w:val="20"/>
-          <w:szCs w:val="20"/>
-        </w:rPr>
-      </w:pPr>
-    </w:p>
-    <w:p>
-      <w:pPr>
-        <w:rPr>
-          <w:rFonts w:ascii="Verdana" w:hAnsi="Verdana"/>
-          <w:sz w:val="20"/>
-          <w:szCs w:val="20"/>
-        </w:rPr>
-      </w:pPr>
-      <w:r>
-        <w:rPr>
-          <w:rFonts w:ascii="Verdana" w:hAnsi="Verdana"/>
-          <w:sz w:val="20"/>
-          <w:szCs w:val="20"/>
-        </w:rPr>
-        <w:t>Device Settings</w:t>
-      </w:r>
-    </w:p>
-    <w:p>
-      <w:pPr>
-        <w:rPr>
-          <w:rFonts w:ascii="Verdana" w:hAnsi="Verdana"/>
-          <w:sz w:val="20"/>
-          <w:szCs w:val="20"/>
-        </w:rPr>
-      </w:pPr>
-      <w:r>
-        <w:rPr>
-          <w:rFonts w:ascii="Verdana" w:hAnsi="Verdana"/>
-          <w:sz w:val="20"/>
-          <w:szCs w:val="20"/>
-        </w:rPr>
-        <w:tab/>
-      </w:r>
-      <w:proofErr w:type="spellStart"/>
-      <w:r>
-        <w:rPr>
-          <w:rFonts w:ascii="Verdana" w:hAnsi="Verdana"/>
-          <w:sz w:val="20"/>
-          <w:szCs w:val="20"/>
-        </w:rPr>
-        <w:t>Wifi</w:t>
-      </w:r>
-      <w:proofErr w:type="spellEnd"/>
-    </w:p>
-    <w:p>
-      <w:pPr>
-        <w:rPr>
-          <w:rFonts w:ascii="Verdana" w:hAnsi="Verdana"/>
-          <w:sz w:val="20"/>
-          <w:szCs w:val="20"/>
-        </w:rPr>
-      </w:pPr>
-    </w:p>
-    <w:p>
-      <w:pPr>
-        <w:rPr>
-          <w:rFonts w:ascii="Verdana" w:hAnsi="Verdana"/>
-          <w:sz w:val="20"/>
-          <w:szCs w:val="20"/>
-        </w:rPr>
-      </w:pPr>
-    </w:p>
-    <w:p>
-      <w:pPr>
-        <w:rPr>
-          <w:rFonts w:ascii="Verdana" w:hAnsi="Verdana"/>
-          <w:sz w:val="20"/>
-          <w:szCs w:val="20"/>
-        </w:rPr>
-      </w:pPr>
-      <w:r>
-        <w:rPr>
-          <w:rFonts w:ascii="Verdana" w:hAnsi="Verdana"/>
-          <w:sz w:val="20"/>
-          <w:szCs w:val="20"/>
-        </w:rPr>
-        <w:tab/>
-        <w:t>GSM</w:t>
-      </w:r>
-    </w:p>
-    <w:p>
-      <w:pPr>
-        <w:rPr>
-          <w:rFonts w:ascii="Verdana" w:hAnsi="Verdana"/>
-          <w:sz w:val="20"/>
-          <w:szCs w:val="20"/>
-        </w:rPr>
-      </w:pPr>
-    </w:p>
-    <w:p>
-      <w:pPr>
-        <w:rPr>
-          <w:rFonts w:ascii="Verdana" w:hAnsi="Verdana"/>
-          <w:sz w:val="20"/>
-          <w:szCs w:val="20"/>
-        </w:rPr>
-      </w:pPr>
-    </w:p>
-    <w:p>
-      <w:pPr>
-        <w:rPr>
-          <w:rFonts w:ascii="Verdana" w:hAnsi="Verdana"/>
-          <w:sz w:val="20"/>
-          <w:szCs w:val="20"/>
-        </w:rPr>
-      </w:pPr>
-      <w:r>
-        <w:rPr>
-          <w:rFonts w:ascii="Verdana" w:hAnsi="Verdana"/>
-          <w:sz w:val="20"/>
-          <w:szCs w:val="20"/>
-        </w:rPr>
-        <w:tab/>
-        <w:t>Location</w:t>
-      </w:r>
-    </w:p>
-    <w:p>
-      <w:pPr>
-        <w:rPr>
-          <w:rFonts w:ascii="Verdana" w:hAnsi="Verdana"/>
-          <w:sz w:val="20"/>
-          <w:szCs w:val="20"/>
-        </w:rPr>
-      </w:pPr>
-    </w:p>
-    <w:p>
-      <w:pPr>
-        <w:rPr>
-          <w:rFonts w:ascii="Verdana" w:hAnsi="Verdana"/>
-          <w:sz w:val="20"/>
-          <w:szCs w:val="20"/>
-        </w:rPr>
-      </w:pPr>
-    </w:p>
-    <w:p>
-      <w:pPr>
-        <w:rPr>
-          <w:rFonts w:ascii="Verdana" w:hAnsi="Verdana"/>
-          <w:sz w:val="20"/>
-          <w:szCs w:val="20"/>
-        </w:rPr>
-      </w:pPr>
-      <w:r>
-        <w:rPr>
-          <w:rFonts w:ascii="Verdana" w:hAnsi="Verdana"/>
-          <w:sz w:val="20"/>
-          <w:szCs w:val="20"/>
-        </w:rPr>
-        <w:tab/>
-        <w:t>Display</w:t>
-      </w:r>
-    </w:p>
-    <w:p>
-      <w:pPr>
-        <w:rPr>
-          <w:rFonts w:ascii="Verdana" w:hAnsi="Verdana"/>
-          <w:sz w:val="20"/>
-          <w:szCs w:val="20"/>
-        </w:rPr>
-      </w:pPr>
-      <w:r>
-        <w:rPr>
-          <w:rFonts w:ascii="Verdana" w:hAnsi="Verdana"/>
-          <w:sz w:val="20"/>
-          <w:szCs w:val="20"/>
-        </w:rPr>
-        <w:tab/>
-      </w:r>
-      <w:r>
-        <w:rPr>
-          <w:rFonts w:ascii="Verdana" w:hAnsi="Verdana"/>
-          <w:sz w:val="20"/>
-          <w:szCs w:val="20"/>
-        </w:rPr>
-        <w:tab/>
-        <w:t>Brightness</w:t>
-      </w:r>
-    </w:p>
-    <w:p>
-      <w:pPr>
-        <w:rPr>
-          <w:rFonts w:ascii="Verdana" w:hAnsi="Verdana"/>
-          <w:sz w:val="20"/>
-          <w:szCs w:val="20"/>
-        </w:rPr>
-      </w:pPr>
-      <w:r>
-        <w:rPr>
-          <w:rFonts w:ascii="Verdana" w:hAnsi="Verdana"/>
-          <w:sz w:val="20"/>
-          <w:szCs w:val="20"/>
-        </w:rPr>
-        <w:tab/>
-      </w:r>
-      <w:r>
-        <w:rPr>
-          <w:rFonts w:ascii="Verdana" w:hAnsi="Verdana"/>
-          <w:sz w:val="20"/>
-          <w:szCs w:val="20"/>
-        </w:rPr>
-        <w:tab/>
-        <w:t>Auto Shutoff</w:t>
-      </w:r>
-    </w:p>
-    <w:p>
-      <w:pPr>
-        <w:rPr>
-          <w:rFonts w:ascii="Verdana" w:hAnsi="Verdana"/>
-          <w:sz w:val="20"/>
-          <w:szCs w:val="20"/>
-        </w:rPr>
-      </w:pPr>
-      <w:r>
-        <w:rPr>
-          <w:rFonts w:ascii="Verdana" w:hAnsi="Verdana"/>
-          <w:sz w:val="20"/>
-          <w:szCs w:val="20"/>
-        </w:rPr>
-        <w:tab/>
-      </w:r>
-    </w:p>
-    <w:p>
-      <w:pPr>
-        <w:rPr>
-          <w:rFonts w:ascii="Verdana" w:hAnsi="Verdana"/>
-          <w:sz w:val="20"/>
-          <w:szCs w:val="20"/>
-        </w:rPr>
-      </w:pPr>
-      <w:r>
-        <w:rPr>
-          <w:rFonts w:ascii="Verdana" w:hAnsi="Verdana"/>
-          <w:sz w:val="20"/>
-          <w:szCs w:val="20"/>
-        </w:rPr>
-        <w:tab/>
-        <w:t>Sound</w:t>
-      </w:r>
-    </w:p>
-    <w:p>
-      <w:pPr>
-        <w:rPr>
-          <w:rFonts w:ascii="Verdana" w:hAnsi="Verdana"/>
-          <w:sz w:val="20"/>
-          <w:szCs w:val="20"/>
-        </w:rPr>
-      </w:pPr>
-      <w:r>
-        <w:rPr>
-          <w:rFonts w:ascii="Verdana" w:hAnsi="Verdana"/>
-          <w:sz w:val="20"/>
-          <w:szCs w:val="20"/>
-        </w:rPr>
-        <w:tab/>
-      </w:r>
-      <w:r>
-        <w:rPr>
-          <w:rFonts w:ascii="Verdana" w:hAnsi="Verdana"/>
-          <w:sz w:val="20"/>
-          <w:szCs w:val="20"/>
-        </w:rPr>
-        <w:tab/>
-        <w:t>On/Off</w:t>
-      </w:r>
-    </w:p>
-    <w:p>
-      <w:pPr>
-        <w:rPr>
-          <w:rFonts w:ascii="Verdana" w:hAnsi="Verdana"/>
-          <w:sz w:val="20"/>
-          <w:szCs w:val="20"/>
-        </w:rPr>
-      </w:pPr>
-      <w:r>
-        <w:rPr>
-          <w:rFonts w:ascii="Verdana" w:hAnsi="Verdana"/>
-          <w:sz w:val="20"/>
-          <w:szCs w:val="20"/>
-        </w:rPr>
-        <w:tab/>
-      </w:r>
-    </w:p>
-    <w:p>
-      <w:pPr>
-        <w:rPr>
-          <w:rFonts w:ascii="Verdana" w:hAnsi="Verdana"/>
-          <w:sz w:val="20"/>
-          <w:szCs w:val="20"/>
-        </w:rPr>
-      </w:pPr>
-      <w:r>
-        <w:rPr>
-          <w:rFonts w:ascii="Verdana" w:hAnsi="Verdana"/>
-          <w:sz w:val="20"/>
-          <w:szCs w:val="20"/>
-        </w:rPr>
-        <w:tab/>
-        <w:t>Lock</w:t>
-      </w:r>
-    </w:p>
-    <w:p>
-      <w:pPr>
-        <w:rPr>
-          <w:rFonts w:ascii="Verdana" w:hAnsi="Verdana"/>
-          <w:sz w:val="20"/>
-          <w:szCs w:val="20"/>
-        </w:rPr>
-      </w:pPr>
-    </w:p>
-    <w:p>
-      <w:pPr>
-        <w:rPr>
-          <w:rFonts w:ascii="Verdana" w:hAnsi="Verdana"/>
-          <w:sz w:val="20"/>
-          <w:szCs w:val="20"/>
-        </w:rPr>
-      </w:pPr>
-    </w:p>
-    <w:p>
-      <w:pPr>
-        <w:rPr>
-          <w:rFonts w:ascii="Verdana" w:hAnsi="Verdana"/>
-          <w:sz w:val="20"/>
-          <w:szCs w:val="20"/>
-        </w:rPr>
-      </w:pPr>
-      <w:r>
-        <w:rPr>
-          <w:rFonts w:ascii="Verdana" w:hAnsi="Verdana"/>
-          <w:sz w:val="20"/>
-          <w:szCs w:val="20"/>
-        </w:rPr>
-        <w:t>About</w:t>
-      </w:r>
-    </w:p>
-    <w:p>
-      <w:pPr>
-        <w:rPr>
-          <w:rFonts w:ascii="Verdana" w:hAnsi="Verdana"/>
-          <w:sz w:val="20"/>
-          <w:szCs w:val="20"/>
-        </w:rPr>
-      </w:pPr>
-      <w:r>
-        <w:rPr>
-          <w:rFonts w:ascii="Verdana" w:hAnsi="Verdana"/>
-          <w:sz w:val="20"/>
-          <w:szCs w:val="20"/>
-        </w:rPr>
-        <w:tab/>
-        <w:t>Name</w:t>
-      </w:r>
-    </w:p>
-    <w:p>
-      <w:pPr>
-        <w:rPr>
-          <w:rFonts w:ascii="Verdana" w:hAnsi="Verdana"/>
-          <w:sz w:val="20"/>
-          <w:szCs w:val="20"/>
-        </w:rPr>
-      </w:pPr>
-      <w:r>
-        <w:rPr>
-          <w:rFonts w:ascii="Verdana" w:hAnsi="Verdana"/>
-          <w:sz w:val="20"/>
-          <w:szCs w:val="20"/>
-        </w:rPr>
-        <w:tab/>
-        <w:t>Software Version</w:t>
-      </w:r>
-    </w:p>
-    <w:p>
-      <w:pPr>
-        <w:rPr>
-          <w:rFonts w:ascii="Verdana" w:hAnsi="Verdana"/>
-          <w:sz w:val="20"/>
-          <w:szCs w:val="20"/>
-        </w:rPr>
-      </w:pPr>
-      <w:r>
-        <w:rPr>
-          <w:rFonts w:ascii="Verdana" w:hAnsi="Verdana"/>
-          <w:sz w:val="20"/>
-          <w:szCs w:val="20"/>
-        </w:rPr>
-        <w:tab/>
-        <w:t>Model Name</w:t>
-      </w:r>
-    </w:p>
-    <w:p>
-      <w:pPr>
-        <w:rPr>
-          <w:rFonts w:ascii="Verdana" w:hAnsi="Verdana"/>
-          <w:sz w:val="20"/>
-          <w:szCs w:val="20"/>
-        </w:rPr>
-      </w:pPr>
-      <w:r>
-        <w:rPr>
-          <w:rFonts w:ascii="Verdana" w:hAnsi="Verdana"/>
-          <w:sz w:val="20"/>
-          <w:szCs w:val="20"/>
-        </w:rPr>
-        <w:tab/>
-        <w:t>Model Number</w:t>
-      </w:r>
-    </w:p>
-    <w:p>
-      <w:pPr>
-        <w:rPr>
-          <w:rFonts w:ascii="Verdana" w:hAnsi="Verdana"/>
-          <w:sz w:val="20"/>
-          <w:szCs w:val="20"/>
-        </w:rPr>
-      </w:pPr>
-      <w:r>
-        <w:rPr>
-          <w:rFonts w:ascii="Verdana" w:hAnsi="Verdana"/>
-          <w:sz w:val="20"/>
-          <w:szCs w:val="20"/>
-        </w:rPr>
-        <w:tab/>
-        <w:t>Serial Number</w:t>
-      </w:r>
-    </w:p>
-    <w:p>
-      <w:pPr>
-        <w:rPr>
-          <w:rFonts w:ascii="Verdana" w:hAnsi="Verdana"/>
-          <w:sz w:val="20"/>
-          <w:szCs w:val="20"/>
-        </w:rPr>
-      </w:pPr>
-      <w:r>
-        <w:rPr>
-          <w:rFonts w:ascii="Verdana" w:hAnsi="Verdana"/>
-          <w:sz w:val="20"/>
-          <w:szCs w:val="20"/>
-        </w:rPr>
-        <w:tab/>
-        <w:t>Capacity</w:t>
-      </w:r>
-    </w:p>
-    <w:p>
-      <w:pPr>
-        <w:rPr>
-          <w:rFonts w:ascii="Verdana" w:hAnsi="Verdana"/>
-          <w:sz w:val="20"/>
-          <w:szCs w:val="20"/>
-        </w:rPr>
-      </w:pPr>
-      <w:r>
-        <w:rPr>
-          <w:rFonts w:ascii="Verdana" w:hAnsi="Verdana"/>
-          <w:sz w:val="20"/>
-          <w:szCs w:val="20"/>
-        </w:rPr>
-        <w:tab/>
-        <w:t>Warrantee</w:t>
-      </w:r>
-    </w:p>
-    <w:p>
-      <w:pPr>
-        <w:rPr>
-          <w:rFonts w:ascii="Verdana" w:hAnsi="Verdana"/>
-          <w:sz w:val="20"/>
-          <w:szCs w:val="20"/>
-        </w:rPr>
-      </w:pPr>
-      <w:r>
-        <w:rPr>
-          <w:rFonts w:ascii="Verdana" w:hAnsi="Verdana"/>
-          <w:sz w:val="20"/>
-          <w:szCs w:val="20"/>
-        </w:rPr>
-        <w:tab/>
-        <w:t>Network</w:t>
-      </w:r>
-    </w:p>
-    <w:p>
-      <w:pPr>
-        <w:rPr>
-          <w:rFonts w:ascii="Verdana" w:hAnsi="Verdana"/>
-          <w:sz w:val="20"/>
-          <w:szCs w:val="20"/>
-        </w:rPr>
-      </w:pPr>
-      <w:r>
-        <w:rPr>
-          <w:rFonts w:ascii="Verdana" w:hAnsi="Verdana"/>
-          <w:sz w:val="20"/>
-          <w:szCs w:val="20"/>
-        </w:rPr>
-        <w:tab/>
-        <w:t>Capacity</w:t>
-      </w:r>
-    </w:p>
-    <w:p>
-      <w:pPr>
-        <w:rPr>
-          <w:rFonts w:ascii="Verdana" w:hAnsi="Verdana"/>
-          <w:sz w:val="20"/>
-          <w:szCs w:val="20"/>
-        </w:rPr>
-      </w:pPr>
-    </w:p>
-    <w:p>
-      <w:pPr>
-        <w:rPr>
-          <w:rFonts w:ascii="Verdana" w:hAnsi="Verdana"/>
-          <w:sz w:val="20"/>
-          <w:szCs w:val="20"/>
-        </w:rPr>
-      </w:pPr>
-      <w:r>
-        <w:rPr>
-          <w:rFonts w:ascii="Verdana" w:hAnsi="Verdana"/>
-          <w:sz w:val="20"/>
-          <w:szCs w:val="20"/>
-        </w:rPr>
-        <w:t>Factory Reset</w:t>
-      </w:r>
-    </w:p>
-    <w:p>
-      <w:pPr>
-        <w:rPr>
-          <w:rFonts w:ascii="Verdana" w:hAnsi="Verdana"/>
-          <w:sz w:val="20"/>
-          <w:szCs w:val="20"/>
-        </w:rPr>
-      </w:pPr>
-    </w:p>
-    <w:p>
-      <w:pPr>
-        <w:rPr>
-          <w:rFonts w:ascii="Verdana" w:hAnsi="Verdana"/>
-          <w:sz w:val="20"/>
-          <w:szCs w:val="20"/>
-        </w:rPr>
-      </w:pPr>
-      <w:r>
-        <w:rPr>
-          <w:rFonts w:ascii="Verdana" w:hAnsi="Verdana"/>
-          <w:sz w:val="20"/>
-          <w:szCs w:val="20"/>
-        </w:rPr>
-        <w:lastRenderedPageBreak/>
-        <w:t>Software Update</w:t>
-      </w:r>
-    </w:p>
-    <w:p>
-      <w:pPr>
-        <w:rPr>
-          <w:rFonts w:ascii="Verdana" w:hAnsi="Verdana"/>
-          <w:sz w:val="20"/>
-          <w:szCs w:val="20"/>
-        </w:rPr>
-      </w:pPr>
-    </w:p>
-    <w:p>
-      <w:pPr>
-        <w:rPr>
-          <w:rFonts w:ascii="Verdana" w:hAnsi="Verdana"/>
-          <w:sz w:val="20"/>
-          <w:szCs w:val="20"/>
-        </w:rPr>
-      </w:pPr>
-      <w:r>
-        <w:rPr>
-          <w:rFonts w:ascii="Verdana" w:hAnsi="Verdana"/>
-          <w:sz w:val="20"/>
-          <w:szCs w:val="20"/>
-        </w:rPr>
-        <w:t>Reports</w:t>
-      </w:r>
-    </w:p>
-    <w:p>
-      <w:pPr>
-        <w:rPr>
-          <w:rFonts w:ascii="Verdana" w:hAnsi="Verdana"/>
-          <w:sz w:val="20"/>
-          <w:szCs w:val="20"/>
-        </w:rPr>
-      </w:pPr>
-    </w:p>
+    <w:p/>
     <w:p/>
     <w:sectPr>
       <w:pgSz w:w="11906" w:h="16838"/>

</xml_diff>

<commit_message>
Updated as per description
- Gauge Library GR004,GR008 for dashboard and dashboard detail activity
- settings.json file in assets directory
- Sensor inputs in Channel Service
- New activity dashboard for Genset application
- Channel settings fragment
- Data Log fragment
- Device fragment
- Relay Fragment
- Settinga main activity on click from dashboard
- Send email to a list of email ids

Updated documents Flow and menu
Added Icons share,battery
</commit_message>
<xml_diff>
--- a/Documents/Smart Controller_Flow.docx
+++ b/Documents/Smart Controller_Flow.docx
@@ -3,8 +3,6 @@
 <w:document xmlns:wpc="http://schemas.microsoft.com/office/word/2010/wordprocessingCanvas" xmlns:mc="http://schemas.openxmlformats.org/markup-compatibility/2006" xmlns:o="urn:schemas-microsoft-com:office:office" xmlns:r="http://schemas.openxmlformats.org/officeDocument/2006/relationships" xmlns:m="http://schemas.openxmlformats.org/officeDocument/2006/math" xmlns:v="urn:schemas-microsoft-com:vml" xmlns:wp14="http://schemas.microsoft.com/office/word/2010/wordprocessingDrawing" xmlns:wp="http://schemas.openxmlformats.org/drawingml/2006/wordprocessingDrawing" xmlns:w10="urn:schemas-microsoft-com:office:word" xmlns:w="http://schemas.openxmlformats.org/wordprocessingml/2006/main" xmlns:w14="http://schemas.microsoft.com/office/word/2010/wordml" xmlns:wpg="http://schemas.microsoft.com/office/word/2010/wordprocessingGroup" xmlns:wpi="http://schemas.microsoft.com/office/word/2010/wordprocessingInk" xmlns:wne="http://schemas.microsoft.com/office/word/2006/wordml" xmlns:wps="http://schemas.microsoft.com/office/word/2010/wordprocessingShape" mc:Ignorable="w14 wp14">
   <w:body>
     <w:p>
-      <w:bookmarkStart w:id="0" w:name="_GoBack"/>
-      <w:bookmarkEnd w:id="0"/>
       <w:r>
         <w:t>Device Flow</w:t>
       </w:r>
@@ -46,6 +44,59 @@
       </w:r>
     </w:p>
     <w:p/>
+    <w:p>
+      <w:pPr>
+        <w:pStyle w:val="ListParagraph"/>
+        <w:numPr>
+          <w:ilvl w:val="0"/>
+          <w:numId w:val="7"/>
+        </w:numPr>
+      </w:pPr>
+      <w:r>
+        <w:t>Check whether the app is starting for the first time.</w:t>
+      </w:r>
+    </w:p>
+    <w:p>
+      <w:pPr>
+        <w:pStyle w:val="ListParagraph"/>
+        <w:numPr>
+          <w:ilvl w:val="0"/>
+          <w:numId w:val="7"/>
+        </w:numPr>
+      </w:pPr>
+      <w:r>
+        <w:t>Registration (Optional)</w:t>
+      </w:r>
+    </w:p>
+    <w:p>
+      <w:pPr>
+        <w:pStyle w:val="ListParagraph"/>
+        <w:numPr>
+          <w:ilvl w:val="0"/>
+          <w:numId w:val="7"/>
+        </w:numPr>
+      </w:pPr>
+      <w:r>
+        <w:t>walkthrough all the settings</w:t>
+      </w:r>
+    </w:p>
+    <w:p>
+      <w:pPr>
+        <w:pStyle w:val="ListParagraph"/>
+        <w:numPr>
+          <w:ilvl w:val="0"/>
+          <w:numId w:val="7"/>
+        </w:numPr>
+      </w:pPr>
+      <w:r>
+        <w:t>Then application starts with dashboard</w:t>
+      </w:r>
+    </w:p>
+    <w:p/>
+    <w:p>
+      <w:bookmarkStart w:id="0" w:name="_GoBack"/>
+      <w:bookmarkEnd w:id="0"/>
+    </w:p>
     <w:p>
       <w:r>
         <w:t xml:space="preserve">Application starts with Dashboard activity as the first activity. Back press is disabled in this activity. </w:t>
@@ -204,6 +255,95 @@
 <file path=word/numbering.xml><?xml version="1.0" encoding="utf-8"?>
 <w:numbering xmlns:wpc="http://schemas.microsoft.com/office/word/2010/wordprocessingCanvas" xmlns:mc="http://schemas.openxmlformats.org/markup-compatibility/2006" xmlns:o="urn:schemas-microsoft-com:office:office" xmlns:r="http://schemas.openxmlformats.org/officeDocument/2006/relationships" xmlns:m="http://schemas.openxmlformats.org/officeDocument/2006/math" xmlns:v="urn:schemas-microsoft-com:vml" xmlns:wp14="http://schemas.microsoft.com/office/word/2010/wordprocessingDrawing" xmlns:wp="http://schemas.openxmlformats.org/drawingml/2006/wordprocessingDrawing" xmlns:w10="urn:schemas-microsoft-com:office:word" xmlns:w="http://schemas.openxmlformats.org/wordprocessingml/2006/main" xmlns:w14="http://schemas.microsoft.com/office/word/2010/wordml" xmlns:wpg="http://schemas.microsoft.com/office/word/2010/wordprocessingGroup" xmlns:wpi="http://schemas.microsoft.com/office/word/2010/wordprocessingInk" xmlns:wne="http://schemas.microsoft.com/office/word/2006/wordml" xmlns:wps="http://schemas.microsoft.com/office/word/2010/wordprocessingShape" mc:Ignorable="w14 wp14">
   <w:abstractNum w:abstractNumId="0">
+    <w:nsid w:val="204521D1"/>
+    <w:multiLevelType w:val="hybridMultilevel"/>
+    <w:tmpl w:val="78CEF55E"/>
+    <w:lvl w:ilvl="0" w:tplc="4009000F">
+      <w:start w:val="1"/>
+      <w:numFmt w:val="decimal"/>
+      <w:lvlText w:val="%1."/>
+      <w:lvlJc w:val="left"/>
+      <w:pPr>
+        <w:ind w:left="720" w:hanging="360"/>
+      </w:pPr>
+      <w:rPr>
+        <w:rFonts w:hint="default"/>
+      </w:rPr>
+    </w:lvl>
+    <w:lvl w:ilvl="1" w:tplc="40090019" w:tentative="1">
+      <w:start w:val="1"/>
+      <w:numFmt w:val="lowerLetter"/>
+      <w:lvlText w:val="%2."/>
+      <w:lvlJc w:val="left"/>
+      <w:pPr>
+        <w:ind w:left="1440" w:hanging="360"/>
+      </w:pPr>
+    </w:lvl>
+    <w:lvl w:ilvl="2" w:tplc="4009001B" w:tentative="1">
+      <w:start w:val="1"/>
+      <w:numFmt w:val="lowerRoman"/>
+      <w:lvlText w:val="%3."/>
+      <w:lvlJc w:val="right"/>
+      <w:pPr>
+        <w:ind w:left="2160" w:hanging="180"/>
+      </w:pPr>
+    </w:lvl>
+    <w:lvl w:ilvl="3" w:tplc="4009000F" w:tentative="1">
+      <w:start w:val="1"/>
+      <w:numFmt w:val="decimal"/>
+      <w:lvlText w:val="%4."/>
+      <w:lvlJc w:val="left"/>
+      <w:pPr>
+        <w:ind w:left="2880" w:hanging="360"/>
+      </w:pPr>
+    </w:lvl>
+    <w:lvl w:ilvl="4" w:tplc="40090019" w:tentative="1">
+      <w:start w:val="1"/>
+      <w:numFmt w:val="lowerLetter"/>
+      <w:lvlText w:val="%5."/>
+      <w:lvlJc w:val="left"/>
+      <w:pPr>
+        <w:ind w:left="3600" w:hanging="360"/>
+      </w:pPr>
+    </w:lvl>
+    <w:lvl w:ilvl="5" w:tplc="4009001B" w:tentative="1">
+      <w:start w:val="1"/>
+      <w:numFmt w:val="lowerRoman"/>
+      <w:lvlText w:val="%6."/>
+      <w:lvlJc w:val="right"/>
+      <w:pPr>
+        <w:ind w:left="4320" w:hanging="180"/>
+      </w:pPr>
+    </w:lvl>
+    <w:lvl w:ilvl="6" w:tplc="4009000F" w:tentative="1">
+      <w:start w:val="1"/>
+      <w:numFmt w:val="decimal"/>
+      <w:lvlText w:val="%7."/>
+      <w:lvlJc w:val="left"/>
+      <w:pPr>
+        <w:ind w:left="5040" w:hanging="360"/>
+      </w:pPr>
+    </w:lvl>
+    <w:lvl w:ilvl="7" w:tplc="40090019" w:tentative="1">
+      <w:start w:val="1"/>
+      <w:numFmt w:val="lowerLetter"/>
+      <w:lvlText w:val="%8."/>
+      <w:lvlJc w:val="left"/>
+      <w:pPr>
+        <w:ind w:left="5760" w:hanging="360"/>
+      </w:pPr>
+    </w:lvl>
+    <w:lvl w:ilvl="8" w:tplc="4009001B" w:tentative="1">
+      <w:start w:val="1"/>
+      <w:numFmt w:val="lowerRoman"/>
+      <w:lvlText w:val="%9."/>
+      <w:lvlJc w:val="right"/>
+      <w:pPr>
+        <w:ind w:left="6480" w:hanging="180"/>
+      </w:pPr>
+    </w:lvl>
+  </w:abstractNum>
+  <w:abstractNum w:abstractNumId="1">
     <w:nsid w:val="31D85CA2"/>
     <w:multiLevelType w:val="multilevel"/>
     <w:tmpl w:val="F72C01C2"/>
@@ -343,7 +483,7 @@
       </w:rPr>
     </w:lvl>
   </w:abstractNum>
-  <w:abstractNum w:abstractNumId="1">
+  <w:abstractNum w:abstractNumId="2">
     <w:nsid w:val="42AA2537"/>
     <w:multiLevelType w:val="multilevel"/>
     <w:tmpl w:val="E182D2F0"/>
@@ -465,7 +605,7 @@
       </w:pPr>
     </w:lvl>
   </w:abstractNum>
-  <w:abstractNum w:abstractNumId="2">
+  <w:abstractNum w:abstractNumId="3">
     <w:nsid w:val="504F3182"/>
     <w:multiLevelType w:val="multilevel"/>
     <w:tmpl w:val="EFA8B634"/>
@@ -606,7 +746,7 @@
       </w:rPr>
     </w:lvl>
   </w:abstractNum>
-  <w:abstractNum w:abstractNumId="3">
+  <w:abstractNum w:abstractNumId="4">
     <w:nsid w:val="614D0C35"/>
     <w:multiLevelType w:val="multilevel"/>
     <w:tmpl w:val="0A2CAD08"/>
@@ -747,7 +887,7 @@
       </w:rPr>
     </w:lvl>
   </w:abstractNum>
-  <w:abstractNum w:abstractNumId="4">
+  <w:abstractNum w:abstractNumId="5">
     <w:nsid w:val="617B677B"/>
     <w:multiLevelType w:val="multilevel"/>
     <w:tmpl w:val="4350C324"/>
@@ -887,7 +1027,7 @@
       </w:rPr>
     </w:lvl>
   </w:abstractNum>
-  <w:abstractNum w:abstractNumId="5">
+  <w:abstractNum w:abstractNumId="6">
     <w:nsid w:val="730144C3"/>
     <w:multiLevelType w:val="multilevel"/>
     <w:tmpl w:val="693EDB3E"/>
@@ -1028,22 +1168,25 @@
     </w:lvl>
   </w:abstractNum>
   <w:num w:numId="1">
+    <w:abstractNumId w:val="4"/>
+  </w:num>
+  <w:num w:numId="2">
     <w:abstractNumId w:val="3"/>
   </w:num>
-  <w:num w:numId="2">
+  <w:num w:numId="3">
+    <w:abstractNumId w:val="1"/>
+  </w:num>
+  <w:num w:numId="4">
+    <w:abstractNumId w:val="5"/>
+  </w:num>
+  <w:num w:numId="5">
+    <w:abstractNumId w:val="6"/>
+  </w:num>
+  <w:num w:numId="6">
     <w:abstractNumId w:val="2"/>
   </w:num>
-  <w:num w:numId="3">
+  <w:num w:numId="7">
     <w:abstractNumId w:val="0"/>
-  </w:num>
-  <w:num w:numId="4">
-    <w:abstractNumId w:val="4"/>
-  </w:num>
-  <w:num w:numId="5">
-    <w:abstractNumId w:val="5"/>
-  </w:num>
-  <w:num w:numId="6">
-    <w:abstractNumId w:val="1"/>
   </w:num>
 </w:numbering>
 </file>
@@ -2780,6 +2923,21 @@
       <w:szCs w:val="14"/>
     </w:rPr>
   </w:style>
+  <w:style w:type="paragraph" w:styleId="ListParagraph">
+    <w:name w:val="List Paragraph"/>
+    <w:basedOn w:val="Normal"/>
+    <w:uiPriority w:val="34"/>
+    <w:qFormat/>
+    <w:rsid w:val="00B86862"/>
+    <w:pPr>
+      <w:ind w:left="720"/>
+      <w:contextualSpacing/>
+    </w:pPr>
+    <w:rPr>
+      <w:rFonts w:cs="Mangal"/>
+      <w:szCs w:val="21"/>
+    </w:rPr>
+  </w:style>
 </w:styles>
 </file>
 
@@ -4513,6 +4671,21 @@
       <w:color w:val="00000A"/>
       <w:sz w:val="16"/>
       <w:szCs w:val="14"/>
+    </w:rPr>
+  </w:style>
+  <w:style w:type="paragraph" w:styleId="ListParagraph">
+    <w:name w:val="List Paragraph"/>
+    <w:basedOn w:val="Normal"/>
+    <w:uiPriority w:val="34"/>
+    <w:qFormat/>
+    <w:rsid w:val="00B86862"/>
+    <w:pPr>
+      <w:ind w:left="720"/>
+      <w:contextualSpacing/>
+    </w:pPr>
+    <w:rPr>
+      <w:rFonts w:cs="Mangal"/>
+      <w:szCs w:val="21"/>
     </w:rPr>
   </w:style>
 </w:styles>

</xml_diff>